<commit_message>
mise à jour des chiffres pour les 10 indicateurs météo
</commit_message>
<xml_diff>
--- a/edit/Analyse des signalements et des données Météo DSK.docx
+++ b/edit/Analyse des signalements et des données Météo DSK.docx
@@ -143,9 +143,9 @@
         </w:rPr>
         <w:drawing>
           <wp:inline distT="0" distB="0" distL="0" distR="0">
-            <wp:extent cx="3714750" cy="1860550"/>
-            <wp:effectExtent l="0" t="0" r="0" b="6350"/>
-            <wp:docPr id="7" name="Image 7"/>
+            <wp:extent cx="3619839" cy="2088000"/>
+            <wp:effectExtent l="0" t="0" r="0" b="7620"/>
+            <wp:docPr id="10" name="Image 10"/>
             <wp:cNvGraphicFramePr>
               <a:graphicFrameLocks xmlns:a="http://schemas.openxmlformats.org/drawingml/2006/main" noChangeAspect="1"/>
             </wp:cNvGraphicFramePr>
@@ -153,7 +153,7 @@
               <a:graphicData uri="http://schemas.openxmlformats.org/drawingml/2006/picture">
                 <pic:pic xmlns:pic="http://schemas.openxmlformats.org/drawingml/2006/picture">
                   <pic:nvPicPr>
-                    <pic:cNvPr id="0" name="Picture 7"/>
+                    <pic:cNvPr id="0" name="Picture 34"/>
                     <pic:cNvPicPr>
                       <a:picLocks noChangeAspect="1" noChangeArrowheads="1"/>
                     </pic:cNvPicPr>
@@ -166,13 +166,13 @@
                         </a:ext>
                       </a:extLst>
                     </a:blip>
-                    <a:srcRect r="35508" b="31781"/>
+                    <a:srcRect l="2" t="-4" r="36487" b="33732"/>
                     <a:stretch/>
                   </pic:blipFill>
                   <pic:spPr bwMode="auto">
                     <a:xfrm>
                       <a:off x="0" y="0"/>
-                      <a:ext cx="3715198" cy="1860774"/>
+                      <a:ext cx="3658676" cy="2110402"/>
                     </a:xfrm>
                     <a:prstGeom prst="rect">
                       <a:avLst/>
@@ -467,15 +467,7 @@
     </w:p>
     <w:p>
       <w:r>
-        <w:t xml:space="preserve">### Soit un IC à 95% = [11.4 ; 12.2] autour de la </w:t>
-      </w:r>
-      <w:proofErr w:type="gramStart"/>
-      <w:r>
-        <w:t>/!\</w:t>
-      </w:r>
-      <w:proofErr w:type="gramEnd"/>
-      <w:r>
-        <w:t xml:space="preserve"> médiane /!\</w:t>
+        <w:t>### Soit un IC à 95% = [11.4 ; 12.2] autour de la /!\ médiane /!\</w:t>
       </w:r>
     </w:p>
     <w:p>
@@ -598,7 +590,13 @@
         <w:t>.2</w:t>
       </w:r>
       <w:r>
-        <w:t xml:space="preserve">. </w:t>
+        <w:t>.</w:t>
+      </w:r>
+      <w:r>
+        <w:t>2.</w:t>
+      </w:r>
+      <w:r>
+        <w:t xml:space="preserve"> </w:t>
       </w:r>
       <w:r>
         <w:t>Test si distribution non normale</w:t>
@@ -646,7 +644,19 @@
         <w:rPr>
           <w:lang w:val="en-US"/>
         </w:rPr>
-        <w:t xml:space="preserve">Median temp </w:t>
+        <w:t>Median temp</w:t>
+      </w:r>
+      <w:r>
+        <w:rPr>
+          <w:lang w:val="en-US"/>
+        </w:rPr>
+        <w:t xml:space="preserve"> high</w:t>
+      </w:r>
+      <w:r>
+        <w:rPr>
+          <w:lang w:val="en-US"/>
+        </w:rPr>
+        <w:t xml:space="preserve"> </w:t>
       </w:r>
     </w:p>
     <w:p>
@@ -668,6 +678,12 @@
         </w:rPr>
         <w:t>humdata$temperature</w:t>
       </w:r>
+      <w:r>
+        <w:rPr>
+          <w:lang w:val="en-US"/>
+        </w:rPr>
+        <w:t>high</w:t>
+      </w:r>
       <w:proofErr w:type="spellEnd"/>
       <w:r>
         <w:rPr>
@@ -727,6 +743,12 @@
         </w:rPr>
         <w:t>DSKdata$temperature</w:t>
       </w:r>
+      <w:r>
+        <w:rPr>
+          <w:lang w:val="en-US"/>
+        </w:rPr>
+        <w:t>high</w:t>
+      </w:r>
       <w:proofErr w:type="spellEnd"/>
       <w:r>
         <w:rPr>
@@ -767,7 +789,13 @@
         <w:t>4</w:t>
       </w:r>
       <w:r>
-        <w:t xml:space="preserve">.3. Calcul d'un IC via le test de </w:t>
+        <w:t>.</w:t>
+      </w:r>
+      <w:r>
+        <w:t>2.</w:t>
+      </w:r>
+      <w:r>
+        <w:t xml:space="preserve">3. Calcul d'un IC via le test de </w:t>
       </w:r>
       <w:proofErr w:type="spellStart"/>
       <w:r>
@@ -779,29 +807,52 @@
       </w:r>
     </w:p>
     <w:p>
-      <w:proofErr w:type="spellStart"/>
+      <w:pPr>
+        <w:rPr>
+          <w:lang w:val="en-US"/>
+        </w:rPr>
+      </w:pPr>
+      <w:proofErr w:type="spellStart"/>
+      <w:r>
+        <w:rPr>
+          <w:lang w:val="en-US"/>
+        </w:rPr>
+        <w:t>wilcox.</w:t>
+      </w:r>
       <w:proofErr w:type="gramStart"/>
       <w:r>
-        <w:t>wilcox</w:t>
-      </w:r>
+        <w:rPr>
+          <w:lang w:val="en-US"/>
+        </w:rPr>
+        <w:t>test</w:t>
+      </w:r>
+      <w:proofErr w:type="spellEnd"/>
+      <w:r>
+        <w:rPr>
+          <w:lang w:val="en-US"/>
+        </w:rPr>
+        <w:t>(</w:t>
+      </w:r>
+      <w:proofErr w:type="spellStart"/>
       <w:proofErr w:type="gramEnd"/>
       <w:r>
-        <w:t>.test</w:t>
-      </w:r>
-      <w:proofErr w:type="spellEnd"/>
-      <w:r>
-        <w:t>(</w:t>
-      </w:r>
-      <w:proofErr w:type="spellStart"/>
-      <w:r>
+        <w:rPr>
+          <w:lang w:val="en-US"/>
+        </w:rPr>
         <w:t>humdata$temperature</w:t>
       </w:r>
-      <w:proofErr w:type="spellEnd"/>
-      <w:r>
-        <w:t>, conf.int=TRUE</w:t>
-      </w:r>
-      <w:r>
-        <w:t>)$conf.int</w:t>
+      <w:r>
+        <w:rPr>
+          <w:lang w:val="en-US"/>
+        </w:rPr>
+        <w:t>high</w:t>
+      </w:r>
+      <w:proofErr w:type="spellEnd"/>
+      <w:r>
+        <w:rPr>
+          <w:lang w:val="en-US"/>
+        </w:rPr>
+        <w:t>, conf.int=TRUE)$conf.int</w:t>
       </w:r>
     </w:p>
     <w:p>
@@ -850,6 +901,12 @@
         </w:rPr>
         <w:t>DSKdata$temperature</w:t>
       </w:r>
+      <w:r>
+        <w:rPr>
+          <w:lang w:val="en-US"/>
+        </w:rPr>
+        <w:t>high</w:t>
+      </w:r>
       <w:proofErr w:type="spellEnd"/>
       <w:r>
         <w:rPr>
@@ -863,7 +920,16 @@
         <w:t>### Soit un IC à 95% = [</w:t>
       </w:r>
       <w:r>
-        <w:t>16.3 ; 16.9</w:t>
+        <w:t>16.</w:t>
+      </w:r>
+      <w:r>
+        <w:t>0</w:t>
+      </w:r>
+      <w:r>
+        <w:t xml:space="preserve"> ; 1</w:t>
+      </w:r>
+      <w:r>
+        <w:t>7.0</w:t>
       </w:r>
       <w:r>
         <w:t xml:space="preserve">] autour de la </w:t>
@@ -884,8 +950,6 @@
       </w:r>
     </w:p>
     <w:p>
-      <w:bookmarkStart w:id="0" w:name="_GoBack"/>
-      <w:bookmarkEnd w:id="0"/>
       <w:r>
         <w:lastRenderedPageBreak/>
         <w:t># 5. Analyse de l'humidité relative DSK vs données humaines (méthode Alice Favre)</w:t>
@@ -989,15 +1053,483 @@
     </w:p>
     <w:p>
       <w:r>
+        <w:t>## 5</w:t>
+      </w:r>
+      <w:r>
+        <w:t>.2</w:t>
+      </w:r>
+      <w:r>
+        <w:t>.</w:t>
+      </w:r>
+      <w:r>
+        <w:t>2.</w:t>
+      </w:r>
+      <w:r>
+        <w:t xml:space="preserve"> </w:t>
+      </w:r>
+      <w:r>
+        <w:t>Test si distribution non normale</w:t>
+      </w:r>
+    </w:p>
+    <w:p>
+      <w:r>
         <w:t xml:space="preserve">## </w:t>
       </w:r>
+      <w:proofErr w:type="spellStart"/>
+      <w:r>
+        <w:t>Kruskal</w:t>
+      </w:r>
+      <w:proofErr w:type="spellEnd"/>
+      <w:r>
+        <w:t>-Wallis chi-</w:t>
+      </w:r>
+      <w:proofErr w:type="spellStart"/>
+      <w:r>
+        <w:t>squared</w:t>
+      </w:r>
+      <w:proofErr w:type="spellEnd"/>
+      <w:r>
+        <w:t xml:space="preserve"> = </w:t>
+      </w:r>
+      <w:r>
+        <w:t>120.72</w:t>
+      </w:r>
+      <w:r>
+        <w:t xml:space="preserve">, </w:t>
+      </w:r>
+      <w:proofErr w:type="spellStart"/>
+      <w:r>
+        <w:t>df</w:t>
+      </w:r>
+      <w:proofErr w:type="spellEnd"/>
+      <w:r>
+        <w:t xml:space="preserve"> = 1, p-value &lt; 2.2e-16 </w:t>
+      </w:r>
+      <w:r>
+        <w:t>=&gt; p-value significative, les 2 échantillons sont significativement différents !</w:t>
+      </w:r>
+    </w:p>
+    <w:p>
+      <w:pPr>
+        <w:rPr>
+          <w:lang w:val="en-US"/>
+        </w:rPr>
+      </w:pPr>
+      <w:r>
+        <w:rPr>
+          <w:lang w:val="en-US"/>
+        </w:rPr>
+        <w:t xml:space="preserve">Median </w:t>
+      </w:r>
+      <w:r>
+        <w:rPr>
+          <w:lang w:val="en-US"/>
+        </w:rPr>
+        <w:t>humidity</w:t>
+      </w:r>
+      <w:r>
+        <w:rPr>
+          <w:lang w:val="en-US"/>
+        </w:rPr>
+        <w:t xml:space="preserve"> </w:t>
+      </w:r>
+    </w:p>
+    <w:p>
+      <w:pPr>
+        <w:rPr>
+          <w:lang w:val="en-US"/>
+        </w:rPr>
+      </w:pPr>
+      <w:r>
+        <w:rPr>
+          <w:lang w:val="en-US"/>
+        </w:rPr>
+        <w:t>summary(</w:t>
+      </w:r>
+      <w:proofErr w:type="spellStart"/>
+      <w:r>
+        <w:rPr>
+          <w:lang w:val="en-US"/>
+        </w:rPr>
+        <w:t>humdata$</w:t>
+      </w:r>
+      <w:r>
+        <w:rPr>
+          <w:lang w:val="en-US"/>
+        </w:rPr>
+        <w:t>humidity</w:t>
+      </w:r>
+      <w:proofErr w:type="spellEnd"/>
+      <w:r>
+        <w:rPr>
+          <w:lang w:val="en-US"/>
+        </w:rPr>
+        <w:t>)</w:t>
+      </w:r>
+    </w:p>
+    <w:p>
+      <w:pPr>
+        <w:rPr>
+          <w:lang w:val="en-US"/>
+        </w:rPr>
+      </w:pPr>
+      <w:r>
+        <w:rPr>
+          <w:lang w:val="en-US"/>
+        </w:rPr>
+        <w:t xml:space="preserve">Median </w:t>
+      </w:r>
+      <w:r>
+        <w:rPr>
+          <w:lang w:val="en-US"/>
+        </w:rPr>
+        <w:t>72.00</w:t>
+      </w:r>
+    </w:p>
+    <w:p>
+      <w:pPr>
+        <w:rPr>
+          <w:lang w:val="en-US"/>
+        </w:rPr>
+      </w:pPr>
+      <w:r>
+        <w:rPr>
+          <w:lang w:val="en-US"/>
+        </w:rPr>
+        <w:t xml:space="preserve">Mean </w:t>
+      </w:r>
+      <w:r>
+        <w:rPr>
+          <w:lang w:val="en-US"/>
+        </w:rPr>
+        <w:t>71.51</w:t>
+      </w:r>
+    </w:p>
+    <w:p>
+      <w:pPr>
+        <w:rPr>
+          <w:lang w:val="en-US"/>
+        </w:rPr>
+      </w:pPr>
+      <w:r>
+        <w:rPr>
+          <w:lang w:val="en-US"/>
+        </w:rPr>
+        <w:t>summary(</w:t>
+      </w:r>
+      <w:proofErr w:type="spellStart"/>
+      <w:r>
+        <w:rPr>
+          <w:lang w:val="en-US"/>
+        </w:rPr>
+        <w:t>DSKdata$</w:t>
+      </w:r>
+      <w:r>
+        <w:rPr>
+          <w:lang w:val="en-US"/>
+        </w:rPr>
+        <w:t>humidity</w:t>
+      </w:r>
+      <w:proofErr w:type="spellEnd"/>
+      <w:r>
+        <w:rPr>
+          <w:lang w:val="en-US"/>
+        </w:rPr>
+        <w:t>)</w:t>
+      </w:r>
+    </w:p>
+    <w:p>
+      <w:proofErr w:type="spellStart"/>
+      <w:r>
+        <w:t>Median</w:t>
+      </w:r>
+      <w:proofErr w:type="spellEnd"/>
+      <w:r>
+        <w:t xml:space="preserve"> 76.00</w:t>
+      </w:r>
+    </w:p>
+    <w:p>
+      <w:proofErr w:type="spellStart"/>
+      <w:r>
+        <w:t>Mean</w:t>
+      </w:r>
+      <w:proofErr w:type="spellEnd"/>
+      <w:r>
+        <w:t xml:space="preserve"> 74.97</w:t>
+      </w:r>
+    </w:p>
+    <w:p/>
+    <w:p>
+      <w:r>
+        <w:t>#</w:t>
+      </w:r>
+      <w:r>
+        <w:t xml:space="preserve"># </w:t>
+      </w:r>
       <w:r>
         <w:t>5</w:t>
       </w:r>
       <w:r>
+        <w:t xml:space="preserve">.3. Calcul d'un IC via le test de </w:t>
+      </w:r>
+      <w:proofErr w:type="spellStart"/>
+      <w:r>
+        <w:t>Wilcoxon</w:t>
+      </w:r>
+      <w:proofErr w:type="spellEnd"/>
+      <w:r>
+        <w:t xml:space="preserve"> sur la médiane</w:t>
+      </w:r>
+    </w:p>
+    <w:p>
+      <w:pPr>
+        <w:rPr>
+          <w:lang w:val="en-US"/>
+        </w:rPr>
+      </w:pPr>
+      <w:proofErr w:type="spellStart"/>
+      <w:r>
+        <w:rPr>
+          <w:lang w:val="en-US"/>
+        </w:rPr>
+        <w:t>wilcox.</w:t>
+      </w:r>
+      <w:proofErr w:type="gramStart"/>
+      <w:r>
+        <w:rPr>
+          <w:lang w:val="en-US"/>
+        </w:rPr>
+        <w:t>test</w:t>
+      </w:r>
+      <w:proofErr w:type="spellEnd"/>
+      <w:r>
+        <w:rPr>
+          <w:lang w:val="en-US"/>
+        </w:rPr>
+        <w:t>(</w:t>
+      </w:r>
+      <w:proofErr w:type="spellStart"/>
+      <w:proofErr w:type="gramEnd"/>
+      <w:r>
+        <w:rPr>
+          <w:lang w:val="en-US"/>
+        </w:rPr>
+        <w:t>humdata$</w:t>
+      </w:r>
+      <w:r>
+        <w:rPr>
+          <w:lang w:val="en-US"/>
+        </w:rPr>
+        <w:t>humidity</w:t>
+      </w:r>
+      <w:proofErr w:type="spellEnd"/>
+      <w:r>
+        <w:rPr>
+          <w:lang w:val="en-US"/>
+        </w:rPr>
+        <w:t>, conf.int=TRUE)$conf.int</w:t>
+      </w:r>
+    </w:p>
+    <w:p>
+      <w:r>
+        <w:t>### Soit un IC à 95% = [</w:t>
+      </w:r>
+      <w:r>
+        <w:t>71.5 ; 72.0</w:t>
+      </w:r>
+      <w:r>
+        <w:t xml:space="preserve">] autour de la </w:t>
+      </w:r>
+      <w:proofErr w:type="gramStart"/>
+      <w:r>
+        <w:t>/!\</w:t>
+      </w:r>
+      <w:proofErr w:type="gramEnd"/>
+      <w:r>
+        <w:t xml:space="preserve"> médiane /!\</w:t>
+      </w:r>
+    </w:p>
+    <w:p>
+      <w:pPr>
+        <w:rPr>
+          <w:lang w:val="en-US"/>
+        </w:rPr>
+      </w:pPr>
+      <w:proofErr w:type="spellStart"/>
+      <w:r>
+        <w:rPr>
+          <w:lang w:val="en-US"/>
+        </w:rPr>
+        <w:t>wilcox.test</w:t>
+      </w:r>
+      <w:proofErr w:type="spellEnd"/>
+      <w:r>
+        <w:rPr>
+          <w:lang w:val="en-US"/>
+        </w:rPr>
+        <w:t xml:space="preserve"> (</w:t>
+      </w:r>
+      <w:proofErr w:type="spellStart"/>
+      <w:r>
+        <w:rPr>
+          <w:lang w:val="en-US"/>
+        </w:rPr>
+        <w:t>DSKdata$</w:t>
+      </w:r>
+      <w:r>
+        <w:rPr>
+          <w:lang w:val="en-US"/>
+        </w:rPr>
+        <w:t>humidity</w:t>
+      </w:r>
+      <w:proofErr w:type="spellEnd"/>
+      <w:r>
+        <w:rPr>
+          <w:lang w:val="en-US"/>
+        </w:rPr>
+        <w:t>, conf.int=TRUE)$conf.int</w:t>
+      </w:r>
+    </w:p>
+    <w:p>
+      <w:r>
+        <w:t>### Soit un IC à 95% = [</w:t>
+      </w:r>
+      <w:r>
+        <w:t>74.5 ; 76.0</w:t>
+      </w:r>
+      <w:r>
+        <w:t>] autour de la /!\ médiane /!\</w:t>
+      </w:r>
+    </w:p>
+    <w:p/>
+    <w:p>
+      <w:r>
+        <w:br w:type="page"/>
+      </w:r>
+    </w:p>
+    <w:p>
+      <w:r>
+        <w:lastRenderedPageBreak/>
+        <w:t xml:space="preserve"># 6. Analyse des </w:t>
+      </w:r>
+      <w:r>
+        <w:rPr>
+          <w:b/>
+          <w:u w:val="single"/>
+        </w:rPr>
+        <w:t>points de rosée</w:t>
+      </w:r>
+      <w:r>
+        <w:t xml:space="preserve"> DSK vs données humaines (méthode Alice Favre)</w:t>
+      </w:r>
+    </w:p>
+    <w:p/>
+    <w:p>
+      <w:r>
+        <w:t xml:space="preserve">## 6.1. Histogramme des </w:t>
+      </w:r>
+      <w:r>
+        <w:rPr>
+          <w:b/>
+          <w:u w:val="single"/>
+        </w:rPr>
+        <w:t>points de rosée</w:t>
+      </w:r>
+      <w:r>
+        <w:t xml:space="preserve"> "</w:t>
+      </w:r>
+      <w:proofErr w:type="spellStart"/>
+      <w:r>
+        <w:t>dewpoint</w:t>
+      </w:r>
+      <w:proofErr w:type="spellEnd"/>
+      <w:r>
+        <w:t>" pour les signalements et "</w:t>
+      </w:r>
+      <w:proofErr w:type="spellStart"/>
+      <w:r>
+        <w:t>dewpoint</w:t>
+      </w:r>
+      <w:proofErr w:type="spellEnd"/>
+      <w:r>
+        <w:t xml:space="preserve">" pour DSK pour 700 points </w:t>
+      </w:r>
+      <w:proofErr w:type="spellStart"/>
+      <w:r>
+        <w:t>darksky</w:t>
+      </w:r>
+      <w:proofErr w:type="spellEnd"/>
+    </w:p>
+    <w:p>
+      <w:r>
+        <w:rPr>
+          <w:noProof/>
+          <w:lang w:eastAsia="fr-FR"/>
+        </w:rPr>
+        <w:drawing>
+          <wp:inline distT="0" distB="0" distL="0" distR="0">
+            <wp:extent cx="3726473" cy="2088000"/>
+            <wp:effectExtent l="0" t="0" r="7620" b="7620"/>
+            <wp:docPr id="2" name="Image 2"/>
+            <wp:cNvGraphicFramePr>
+              <a:graphicFrameLocks xmlns:a="http://schemas.openxmlformats.org/drawingml/2006/main" noChangeAspect="1"/>
+            </wp:cNvGraphicFramePr>
+            <a:graphic xmlns:a="http://schemas.openxmlformats.org/drawingml/2006/main">
+              <a:graphicData uri="http://schemas.openxmlformats.org/drawingml/2006/picture">
+                <pic:pic xmlns:pic="http://schemas.openxmlformats.org/drawingml/2006/picture">
+                  <pic:nvPicPr>
+                    <pic:cNvPr id="0" name="Picture 1"/>
+                    <pic:cNvPicPr>
+                      <a:picLocks noChangeAspect="1" noChangeArrowheads="1"/>
+                    </pic:cNvPicPr>
+                  </pic:nvPicPr>
+                  <pic:blipFill rotWithShape="1">
+                    <a:blip r:embed="rId7">
+                      <a:extLst>
+                        <a:ext uri="{28A0092B-C50C-407E-A947-70E740481C1C}">
+                          <a14:useLocalDpi xmlns:a14="http://schemas.microsoft.com/office/drawing/2010/main" val="0"/>
+                        </a:ext>
+                      </a:extLst>
+                    </a:blip>
+                    <a:srcRect l="1" t="-2" r="34612" b="33875"/>
+                    <a:stretch/>
+                  </pic:blipFill>
+                  <pic:spPr bwMode="auto">
+                    <a:xfrm>
+                      <a:off x="0" y="0"/>
+                      <a:ext cx="3766771" cy="2110580"/>
+                    </a:xfrm>
+                    <a:prstGeom prst="rect">
+                      <a:avLst/>
+                    </a:prstGeom>
+                    <a:noFill/>
+                    <a:ln>
+                      <a:noFill/>
+                    </a:ln>
+                    <a:extLst>
+                      <a:ext uri="{53640926-AAD7-44D8-BBD7-CCE9431645EC}">
+                        <a14:shadowObscured xmlns:a14="http://schemas.microsoft.com/office/drawing/2010/main"/>
+                      </a:ext>
+                    </a:extLst>
+                  </pic:spPr>
+                </pic:pic>
+              </a:graphicData>
+            </a:graphic>
+          </wp:inline>
+        </w:drawing>
+      </w:r>
+    </w:p>
+    <w:p>
+      <w:r>
+        <w:t>## 6</w:t>
+      </w:r>
+      <w:r>
         <w:t>.2</w:t>
       </w:r>
       <w:r>
+        <w:t>.2</w:t>
+      </w:r>
+      <w:r>
         <w:t xml:space="preserve">. </w:t>
       </w:r>
       <w:r>
@@ -1046,7 +1578,21 @@
         <w:rPr>
           <w:lang w:val="en-US"/>
         </w:rPr>
-        <w:t xml:space="preserve">Median temp </w:t>
+        <w:t xml:space="preserve">Median </w:t>
+      </w:r>
+      <w:proofErr w:type="spellStart"/>
+      <w:r>
+        <w:rPr>
+          <w:lang w:val="en-US"/>
+        </w:rPr>
+        <w:t>dewpoint</w:t>
+      </w:r>
+      <w:proofErr w:type="spellEnd"/>
+      <w:r>
+        <w:rPr>
+          <w:lang w:val="en-US"/>
+        </w:rPr>
+        <w:t xml:space="preserve"> </w:t>
       </w:r>
     </w:p>
     <w:p>
@@ -1066,7 +1612,13 @@
         <w:rPr>
           <w:lang w:val="en-US"/>
         </w:rPr>
-        <w:t>humdata$temperature</w:t>
+        <w:t>humdata$</w:t>
+      </w:r>
+      <w:r>
+        <w:rPr>
+          <w:lang w:val="en-US"/>
+        </w:rPr>
+        <w:t>dewpoint</w:t>
       </w:r>
       <w:proofErr w:type="spellEnd"/>
       <w:r>
@@ -1092,7 +1644,7 @@
         <w:rPr>
           <w:lang w:val="en-US"/>
         </w:rPr>
-        <w:t>72.00</w:t>
+        <w:t>12.22</w:t>
       </w:r>
     </w:p>
     <w:p>
@@ -1111,15 +1663,16 @@
         <w:rPr>
           <w:lang w:val="en-US"/>
         </w:rPr>
-        <w:t>71.51</w:t>
-      </w:r>
-    </w:p>
-    <w:p>
-      <w:pPr>
-        <w:rPr>
-          <w:lang w:val="en-US"/>
-        </w:rPr>
-      </w:pPr>
+        <w:t>11.54</w:t>
+      </w:r>
+    </w:p>
+    <w:p>
+      <w:pPr>
+        <w:rPr>
+          <w:lang w:val="en-US"/>
+        </w:rPr>
+      </w:pPr>
+      <w:proofErr w:type="gramStart"/>
       <w:r>
         <w:rPr>
           <w:lang w:val="en-US"/>
@@ -1127,11 +1680,32 @@
         <w:t>summary(</w:t>
       </w:r>
       <w:proofErr w:type="spellStart"/>
-      <w:r>
-        <w:rPr>
-          <w:lang w:val="en-US"/>
-        </w:rPr>
-        <w:t>DSKdata$temperature</w:t>
+      <w:proofErr w:type="gramEnd"/>
+      <w:r>
+        <w:rPr>
+          <w:lang w:val="en-US"/>
+        </w:rPr>
+        <w:t>DSKdata</w:t>
+      </w:r>
+      <w:proofErr w:type="spellEnd"/>
+      <w:r>
+        <w:rPr>
+          <w:lang w:val="en-US"/>
+        </w:rPr>
+        <w:t>$</w:t>
+      </w:r>
+      <w:r>
+        <w:rPr>
+          <w:lang w:val="en-US"/>
+        </w:rPr>
+        <w:t xml:space="preserve"> </w:t>
+      </w:r>
+      <w:proofErr w:type="spellStart"/>
+      <w:r>
+        <w:rPr>
+          <w:lang w:val="en-US"/>
+        </w:rPr>
+        <w:t>dewpoint</w:t>
       </w:r>
       <w:proofErr w:type="spellEnd"/>
       <w:r>
@@ -1142,6 +1716,968 @@
       </w:r>
     </w:p>
     <w:p>
+      <w:pPr>
+        <w:rPr>
+          <w:lang w:val="en-US"/>
+        </w:rPr>
+      </w:pPr>
+      <w:r>
+        <w:rPr>
+          <w:lang w:val="en-US"/>
+        </w:rPr>
+        <w:t xml:space="preserve">Median </w:t>
+      </w:r>
+      <w:r>
+        <w:rPr>
+          <w:lang w:val="en-US"/>
+        </w:rPr>
+        <w:t>6.41</w:t>
+      </w:r>
+    </w:p>
+    <w:p>
+      <w:proofErr w:type="spellStart"/>
+      <w:r>
+        <w:t>Mean</w:t>
+      </w:r>
+      <w:proofErr w:type="spellEnd"/>
+      <w:r>
+        <w:t xml:space="preserve"> </w:t>
+      </w:r>
+      <w:r>
+        <w:t>6.64</w:t>
+      </w:r>
+    </w:p>
+    <w:p/>
+    <w:p>
+      <w:r>
+        <w:t xml:space="preserve">## </w:t>
+      </w:r>
+      <w:r>
+        <w:t>6</w:t>
+      </w:r>
+      <w:r>
+        <w:t xml:space="preserve">.3. Calcul d'un IC via le test de </w:t>
+      </w:r>
+      <w:proofErr w:type="spellStart"/>
+      <w:r>
+        <w:t>Wilcoxon</w:t>
+      </w:r>
+      <w:proofErr w:type="spellEnd"/>
+      <w:r>
+        <w:t xml:space="preserve"> sur la médiane</w:t>
+      </w:r>
+    </w:p>
+    <w:p>
+      <w:proofErr w:type="spellStart"/>
+      <w:proofErr w:type="gramStart"/>
+      <w:r>
+        <w:t>wilcox</w:t>
+      </w:r>
+      <w:proofErr w:type="gramEnd"/>
+      <w:r>
+        <w:t>.test</w:t>
+      </w:r>
+      <w:proofErr w:type="spellEnd"/>
+      <w:r>
+        <w:t>(</w:t>
+      </w:r>
+      <w:proofErr w:type="spellStart"/>
+      <w:r>
+        <w:t>humdata</w:t>
+      </w:r>
+      <w:proofErr w:type="spellEnd"/>
+      <w:r>
+        <w:t>$</w:t>
+      </w:r>
+      <w:r>
+        <w:t xml:space="preserve"> </w:t>
+      </w:r>
+      <w:proofErr w:type="spellStart"/>
+      <w:r>
+        <w:t>dewpoint</w:t>
+      </w:r>
+      <w:proofErr w:type="spellEnd"/>
+      <w:r>
+        <w:t>, conf.int=TRUE</w:t>
+      </w:r>
+      <w:r>
+        <w:t>)$conf.int</w:t>
+      </w:r>
+    </w:p>
+    <w:p>
+      <w:r>
+        <w:t>### Soit un IC à 95% = [</w:t>
+      </w:r>
+      <w:r>
+        <w:t>11.8 ; 12.0</w:t>
+      </w:r>
+      <w:r>
+        <w:t xml:space="preserve">] autour de la </w:t>
+      </w:r>
+      <w:proofErr w:type="gramStart"/>
+      <w:r>
+        <w:t>/!\</w:t>
+      </w:r>
+      <w:proofErr w:type="gramEnd"/>
+      <w:r>
+        <w:t xml:space="preserve"> médiane /!\</w:t>
+      </w:r>
+    </w:p>
+    <w:p>
+      <w:pPr>
+        <w:rPr>
+          <w:lang w:val="en-US"/>
+        </w:rPr>
+      </w:pPr>
+      <w:proofErr w:type="spellStart"/>
+      <w:r>
+        <w:rPr>
+          <w:lang w:val="en-US"/>
+        </w:rPr>
+        <w:t>wilcox.test</w:t>
+      </w:r>
+      <w:proofErr w:type="spellEnd"/>
+      <w:r>
+        <w:rPr>
+          <w:lang w:val="en-US"/>
+        </w:rPr>
+        <w:t xml:space="preserve"> (</w:t>
+      </w:r>
+      <w:proofErr w:type="spellStart"/>
+      <w:r>
+        <w:rPr>
+          <w:lang w:val="en-US"/>
+        </w:rPr>
+        <w:t>DSKdata</w:t>
+      </w:r>
+      <w:proofErr w:type="spellEnd"/>
+      <w:r>
+        <w:rPr>
+          <w:lang w:val="en-US"/>
+        </w:rPr>
+        <w:t>$</w:t>
+      </w:r>
+      <w:r>
+        <w:rPr>
+          <w:lang w:val="en-US"/>
+        </w:rPr>
+        <w:t xml:space="preserve"> </w:t>
+      </w:r>
+      <w:proofErr w:type="spellStart"/>
+      <w:r>
+        <w:rPr>
+          <w:lang w:val="en-US"/>
+        </w:rPr>
+        <w:t>dewpoint</w:t>
+      </w:r>
+      <w:proofErr w:type="spellEnd"/>
+      <w:r>
+        <w:rPr>
+          <w:lang w:val="en-US"/>
+        </w:rPr>
+        <w:t>, conf.int=TRUE)$conf.int</w:t>
+      </w:r>
+    </w:p>
+    <w:p>
+      <w:r>
+        <w:t>### Soit un IC à 95% = [</w:t>
+      </w:r>
+      <w:r>
+        <w:t>6.4 ; 7.1</w:t>
+      </w:r>
+      <w:r>
+        <w:t xml:space="preserve">] autour de la </w:t>
+      </w:r>
+      <w:proofErr w:type="gramStart"/>
+      <w:r>
+        <w:t>/!\</w:t>
+      </w:r>
+      <w:proofErr w:type="gramEnd"/>
+      <w:r>
+        <w:t xml:space="preserve"> médiane /!\</w:t>
+      </w:r>
+    </w:p>
+    <w:p/>
+    <w:p>
+      <w:r>
+        <w:br w:type="page"/>
+      </w:r>
+    </w:p>
+    <w:p>
+      <w:r>
+        <w:lastRenderedPageBreak/>
+        <w:t xml:space="preserve"># 7. Analyse des </w:t>
+      </w:r>
+      <w:r>
+        <w:rPr>
+          <w:b/>
+          <w:u w:val="single"/>
+        </w:rPr>
+        <w:t>p</w:t>
+      </w:r>
+      <w:r>
+        <w:rPr>
+          <w:b/>
+          <w:u w:val="single"/>
+        </w:rPr>
+        <w:t>ressions atmosphériques</w:t>
+      </w:r>
+      <w:r>
+        <w:t xml:space="preserve"> DSK vs données humaines (méthode Alice Favre)</w:t>
+      </w:r>
+    </w:p>
+    <w:p/>
+    <w:p>
+      <w:r>
+        <w:t xml:space="preserve">## </w:t>
+      </w:r>
+      <w:r>
+        <w:t>7</w:t>
+      </w:r>
+      <w:r>
+        <w:t xml:space="preserve">.1. Histogramme des </w:t>
+      </w:r>
+      <w:r>
+        <w:rPr>
+          <w:b/>
+          <w:u w:val="single"/>
+        </w:rPr>
+        <w:t>p</w:t>
+      </w:r>
+      <w:r>
+        <w:rPr>
+          <w:b/>
+          <w:u w:val="single"/>
+        </w:rPr>
+        <w:t>ressions atmosphériques</w:t>
+      </w:r>
+      <w:r>
+        <w:t xml:space="preserve"> "pressure" pour les signalements et "pressure" pour DSK pour 700 points </w:t>
+      </w:r>
+      <w:proofErr w:type="spellStart"/>
+      <w:r>
+        <w:t>darksky</w:t>
+      </w:r>
+      <w:proofErr w:type="spellEnd"/>
+    </w:p>
+    <w:p>
+      <w:r>
+        <w:rPr>
+          <w:noProof/>
+          <w:lang w:eastAsia="fr-FR"/>
+        </w:rPr>
+        <w:drawing>
+          <wp:inline distT="0" distB="0" distL="0" distR="0">
+            <wp:extent cx="3728085" cy="2160000"/>
+            <wp:effectExtent l="0" t="0" r="5715" b="0"/>
+            <wp:docPr id="8" name="Image 8"/>
+            <wp:cNvGraphicFramePr>
+              <a:graphicFrameLocks xmlns:a="http://schemas.openxmlformats.org/drawingml/2006/main" noChangeAspect="1"/>
+            </wp:cNvGraphicFramePr>
+            <a:graphic xmlns:a="http://schemas.openxmlformats.org/drawingml/2006/main">
+              <a:graphicData uri="http://schemas.openxmlformats.org/drawingml/2006/picture">
+                <pic:pic xmlns:pic="http://schemas.openxmlformats.org/drawingml/2006/picture">
+                  <pic:nvPicPr>
+                    <pic:cNvPr id="0" name="Picture 3"/>
+                    <pic:cNvPicPr>
+                      <a:picLocks noChangeAspect="1" noChangeArrowheads="1"/>
+                    </pic:cNvPicPr>
+                  </pic:nvPicPr>
+                  <pic:blipFill rotWithShape="1">
+                    <a:blip r:embed="rId8">
+                      <a:extLst>
+                        <a:ext uri="{28A0092B-C50C-407E-A947-70E740481C1C}">
+                          <a14:useLocalDpi xmlns:a14="http://schemas.microsoft.com/office/drawing/2010/main" val="0"/>
+                        </a:ext>
+                      </a:extLst>
+                    </a:blip>
+                    <a:srcRect l="1" t="-1" r="34612" b="31624"/>
+                    <a:stretch/>
+                  </pic:blipFill>
+                  <pic:spPr bwMode="auto">
+                    <a:xfrm>
+                      <a:off x="0" y="0"/>
+                      <a:ext cx="3766771" cy="2182414"/>
+                    </a:xfrm>
+                    <a:prstGeom prst="rect">
+                      <a:avLst/>
+                    </a:prstGeom>
+                    <a:noFill/>
+                    <a:ln>
+                      <a:noFill/>
+                    </a:ln>
+                    <a:extLst>
+                      <a:ext uri="{53640926-AAD7-44D8-BBD7-CCE9431645EC}">
+                        <a14:shadowObscured xmlns:a14="http://schemas.microsoft.com/office/drawing/2010/main"/>
+                      </a:ext>
+                    </a:extLst>
+                  </pic:spPr>
+                </pic:pic>
+              </a:graphicData>
+            </a:graphic>
+          </wp:inline>
+        </w:drawing>
+      </w:r>
+    </w:p>
+    <w:p>
+      <w:r>
+        <w:t xml:space="preserve">## </w:t>
+      </w:r>
+      <w:r>
+        <w:t>7</w:t>
+      </w:r>
+      <w:r>
+        <w:t>.2</w:t>
+      </w:r>
+      <w:r>
+        <w:t>.2</w:t>
+      </w:r>
+      <w:r>
+        <w:t xml:space="preserve">. </w:t>
+      </w:r>
+      <w:r>
+        <w:t>Test si distribution non normale</w:t>
+      </w:r>
+    </w:p>
+    <w:p>
+      <w:r>
+        <w:t xml:space="preserve">## </w:t>
+      </w:r>
+      <w:proofErr w:type="spellStart"/>
+      <w:r>
+        <w:t>Kruskal</w:t>
+      </w:r>
+      <w:proofErr w:type="spellEnd"/>
+      <w:r>
+        <w:t>-Wallis chi-</w:t>
+      </w:r>
+      <w:proofErr w:type="spellStart"/>
+      <w:r>
+        <w:t>squared</w:t>
+      </w:r>
+      <w:proofErr w:type="spellEnd"/>
+      <w:r>
+        <w:t xml:space="preserve"> = 826.75, </w:t>
+      </w:r>
+      <w:proofErr w:type="spellStart"/>
+      <w:r>
+        <w:t>df</w:t>
+      </w:r>
+      <w:proofErr w:type="spellEnd"/>
+      <w:r>
+        <w:t xml:space="preserve"> = 1, p-value &lt; 2.2e-16 </w:t>
+      </w:r>
+      <w:r>
+        <w:t>=&gt; p-value significative, les 2 échantillons sont significativement différents !</w:t>
+      </w:r>
+    </w:p>
+    <w:p>
+      <w:pPr>
+        <w:rPr>
+          <w:lang w:val="en-US"/>
+        </w:rPr>
+      </w:pPr>
+      <w:r>
+        <w:rPr>
+          <w:lang w:val="en-US"/>
+        </w:rPr>
+        <w:t xml:space="preserve">Median </w:t>
+      </w:r>
+      <w:r>
+        <w:rPr>
+          <w:lang w:val="en-US"/>
+        </w:rPr>
+        <w:t>pressure</w:t>
+      </w:r>
+      <w:r>
+        <w:rPr>
+          <w:lang w:val="en-US"/>
+        </w:rPr>
+        <w:t xml:space="preserve"> </w:t>
+      </w:r>
+    </w:p>
+    <w:p>
+      <w:pPr>
+        <w:rPr>
+          <w:lang w:val="en-US"/>
+        </w:rPr>
+      </w:pPr>
+      <w:r>
+        <w:rPr>
+          <w:lang w:val="en-US"/>
+        </w:rPr>
+        <w:t>summary(</w:t>
+      </w:r>
+      <w:proofErr w:type="spellStart"/>
+      <w:r>
+        <w:rPr>
+          <w:lang w:val="en-US"/>
+        </w:rPr>
+        <w:t>humdata$</w:t>
+      </w:r>
+      <w:r>
+        <w:rPr>
+          <w:lang w:val="en-US"/>
+        </w:rPr>
+        <w:t>pressure</w:t>
+      </w:r>
+      <w:proofErr w:type="spellEnd"/>
+      <w:r>
+        <w:rPr>
+          <w:lang w:val="en-US"/>
+        </w:rPr>
+        <w:t>)</w:t>
+      </w:r>
+    </w:p>
+    <w:p>
+      <w:pPr>
+        <w:rPr>
+          <w:lang w:val="en-US"/>
+        </w:rPr>
+      </w:pPr>
+      <w:r>
+        <w:rPr>
+          <w:lang w:val="en-US"/>
+        </w:rPr>
+        <w:t>Median 1</w:t>
+      </w:r>
+      <w:r>
+        <w:rPr>
+          <w:lang w:val="en-US"/>
+        </w:rPr>
+        <w:t>017.</w:t>
+      </w:r>
+      <w:r>
+        <w:rPr>
+          <w:lang w:val="en-US"/>
+        </w:rPr>
+        <w:t>2</w:t>
+      </w:r>
+    </w:p>
+    <w:p>
+      <w:pPr>
+        <w:rPr>
+          <w:lang w:val="en-US"/>
+        </w:rPr>
+      </w:pPr>
+      <w:r>
+        <w:rPr>
+          <w:lang w:val="en-US"/>
+        </w:rPr>
+        <w:t xml:space="preserve">Mean </w:t>
+      </w:r>
+      <w:r>
+        <w:rPr>
+          <w:lang w:val="en-US"/>
+        </w:rPr>
+        <w:t>1017.1</w:t>
+      </w:r>
+    </w:p>
+    <w:p>
+      <w:pPr>
+        <w:rPr>
+          <w:lang w:val="en-US"/>
+        </w:rPr>
+      </w:pPr>
+      <w:proofErr w:type="gramStart"/>
+      <w:r>
+        <w:rPr>
+          <w:lang w:val="en-US"/>
+        </w:rPr>
+        <w:t>summary(</w:t>
+      </w:r>
+      <w:proofErr w:type="spellStart"/>
+      <w:proofErr w:type="gramEnd"/>
+      <w:r>
+        <w:rPr>
+          <w:lang w:val="en-US"/>
+        </w:rPr>
+        <w:t>DSKdata</w:t>
+      </w:r>
+      <w:proofErr w:type="spellEnd"/>
+      <w:r>
+        <w:rPr>
+          <w:lang w:val="en-US"/>
+        </w:rPr>
+        <w:t>$</w:t>
+      </w:r>
+      <w:r>
+        <w:rPr>
+          <w:lang w:val="en-US"/>
+        </w:rPr>
+        <w:t xml:space="preserve"> </w:t>
+      </w:r>
+      <w:r>
+        <w:rPr>
+          <w:lang w:val="en-US"/>
+        </w:rPr>
+        <w:t>pressure</w:t>
+      </w:r>
+      <w:r>
+        <w:rPr>
+          <w:lang w:val="en-US"/>
+        </w:rPr>
+        <w:t>)</w:t>
+      </w:r>
+    </w:p>
+    <w:p>
+      <w:pPr>
+        <w:rPr>
+          <w:lang w:val="en-US"/>
+        </w:rPr>
+      </w:pPr>
+      <w:r>
+        <w:rPr>
+          <w:lang w:val="en-US"/>
+        </w:rPr>
+        <w:t xml:space="preserve">Median </w:t>
+      </w:r>
+      <w:r>
+        <w:rPr>
+          <w:lang w:val="en-US"/>
+        </w:rPr>
+        <w:t>1018</w:t>
+      </w:r>
+    </w:p>
+    <w:p>
+      <w:proofErr w:type="spellStart"/>
+      <w:r>
+        <w:t>Mean</w:t>
+      </w:r>
+      <w:proofErr w:type="spellEnd"/>
+      <w:r>
+        <w:t xml:space="preserve"> </w:t>
+      </w:r>
+      <w:r>
+        <w:t>1018</w:t>
+      </w:r>
+    </w:p>
+    <w:p/>
+    <w:p>
+      <w:r>
+        <w:t xml:space="preserve">## </w:t>
+      </w:r>
+      <w:r>
+        <w:t>7</w:t>
+      </w:r>
+      <w:r>
+        <w:t xml:space="preserve">.3. Calcul d'un IC via le test de </w:t>
+      </w:r>
+      <w:proofErr w:type="spellStart"/>
+      <w:r>
+        <w:t>Wilcoxon</w:t>
+      </w:r>
+      <w:proofErr w:type="spellEnd"/>
+      <w:r>
+        <w:t xml:space="preserve"> sur la médiane</w:t>
+      </w:r>
+    </w:p>
+    <w:p>
+      <w:proofErr w:type="spellStart"/>
+      <w:proofErr w:type="gramStart"/>
+      <w:r>
+        <w:t>wilcox</w:t>
+      </w:r>
+      <w:proofErr w:type="gramEnd"/>
+      <w:r>
+        <w:t>.test</w:t>
+      </w:r>
+      <w:proofErr w:type="spellEnd"/>
+      <w:r>
+        <w:t>(</w:t>
+      </w:r>
+      <w:proofErr w:type="spellStart"/>
+      <w:r>
+        <w:t>humdata</w:t>
+      </w:r>
+      <w:proofErr w:type="spellEnd"/>
+      <w:r>
+        <w:t>$</w:t>
+      </w:r>
+      <w:r>
+        <w:t xml:space="preserve"> </w:t>
+      </w:r>
+      <w:r>
+        <w:t>pressure</w:t>
+      </w:r>
+      <w:r>
+        <w:t>, conf.int=TRUE</w:t>
+      </w:r>
+      <w:r>
+        <w:t>)$conf.int</w:t>
+      </w:r>
+    </w:p>
+    <w:p>
+      <w:r>
+        <w:t>### Soit un IC à 95% = [</w:t>
+      </w:r>
+      <w:r>
+        <w:t>1017.2 ; 1017.4</w:t>
+      </w:r>
+      <w:r>
+        <w:t xml:space="preserve">] autour de la </w:t>
+      </w:r>
+      <w:proofErr w:type="gramStart"/>
+      <w:r>
+        <w:t>/!\</w:t>
+      </w:r>
+      <w:proofErr w:type="gramEnd"/>
+      <w:r>
+        <w:t xml:space="preserve"> médiane /!\</w:t>
+      </w:r>
+    </w:p>
+    <w:p>
+      <w:proofErr w:type="spellStart"/>
+      <w:proofErr w:type="gramStart"/>
+      <w:r>
+        <w:t>wilcox</w:t>
+      </w:r>
+      <w:proofErr w:type="gramEnd"/>
+      <w:r>
+        <w:t>.test</w:t>
+      </w:r>
+      <w:proofErr w:type="spellEnd"/>
+      <w:r>
+        <w:t xml:space="preserve"> (</w:t>
+      </w:r>
+      <w:proofErr w:type="spellStart"/>
+      <w:r>
+        <w:t>DSKdata</w:t>
+      </w:r>
+      <w:proofErr w:type="spellEnd"/>
+      <w:r>
+        <w:t xml:space="preserve">$ </w:t>
+      </w:r>
+      <w:r>
+        <w:t>pressure</w:t>
+      </w:r>
+      <w:r>
+        <w:t>, conf.int=TRUE)$conf.int</w:t>
+      </w:r>
+    </w:p>
+    <w:p>
+      <w:r>
+        <w:t>### Soit un IC à 95% = [</w:t>
+      </w:r>
+      <w:r>
+        <w:t>1017.6 ; 1018.5</w:t>
+      </w:r>
+      <w:r>
+        <w:t xml:space="preserve">] autour de la </w:t>
+      </w:r>
+      <w:proofErr w:type="gramStart"/>
+      <w:r>
+        <w:t>/!\</w:t>
+      </w:r>
+      <w:proofErr w:type="gramEnd"/>
+      <w:r>
+        <w:t xml:space="preserve"> médiane /!\</w:t>
+      </w:r>
+    </w:p>
+    <w:p>
+      <w:r>
+        <w:br w:type="page"/>
+      </w:r>
+    </w:p>
+    <w:p>
+      <w:r>
+        <w:lastRenderedPageBreak/>
+        <w:t xml:space="preserve"># 8. Analyse des </w:t>
+      </w:r>
+      <w:r>
+        <w:rPr>
+          <w:b/>
+          <w:u w:val="single"/>
+        </w:rPr>
+        <w:t>vitesses moyennes du vent</w:t>
+      </w:r>
+      <w:r>
+        <w:t xml:space="preserve"> DSK vs données humaines (méthode Alice Favre)</w:t>
+      </w:r>
+    </w:p>
+    <w:p/>
+    <w:p>
+      <w:r>
+        <w:t xml:space="preserve">## 8.1. Histogramme des </w:t>
+      </w:r>
+      <w:r>
+        <w:rPr>
+          <w:b/>
+          <w:u w:val="single"/>
+        </w:rPr>
+        <w:t>vitesses moyennes du vent</w:t>
+      </w:r>
+      <w:r>
+        <w:t xml:space="preserve"> "</w:t>
+      </w:r>
+      <w:proofErr w:type="spellStart"/>
+      <w:r>
+        <w:t>windspeed</w:t>
+      </w:r>
+      <w:proofErr w:type="spellEnd"/>
+      <w:r>
+        <w:t>" pour les signalements et "</w:t>
+      </w:r>
+      <w:proofErr w:type="spellStart"/>
+      <w:r>
+        <w:t>windspeed</w:t>
+      </w:r>
+      <w:proofErr w:type="spellEnd"/>
+      <w:r>
+        <w:t xml:space="preserve">" pour DSK pour 700 points </w:t>
+      </w:r>
+      <w:proofErr w:type="spellStart"/>
+      <w:r>
+        <w:t>darksky</w:t>
+      </w:r>
+      <w:proofErr w:type="spellEnd"/>
+    </w:p>
+    <w:p>
+      <w:r>
+        <w:rPr>
+          <w:noProof/>
+          <w:lang w:eastAsia="fr-FR"/>
+        </w:rPr>
+        <w:drawing>
+          <wp:inline distT="0" distB="0" distL="0" distR="0">
+            <wp:extent cx="3653303" cy="2088000"/>
+            <wp:effectExtent l="0" t="0" r="4445" b="7620"/>
+            <wp:docPr id="9" name="Image 9"/>
+            <wp:cNvGraphicFramePr>
+              <a:graphicFrameLocks xmlns:a="http://schemas.openxmlformats.org/drawingml/2006/main" noChangeAspect="1"/>
+            </wp:cNvGraphicFramePr>
+            <a:graphic xmlns:a="http://schemas.openxmlformats.org/drawingml/2006/main">
+              <a:graphicData uri="http://schemas.openxmlformats.org/drawingml/2006/picture">
+                <pic:pic xmlns:pic="http://schemas.openxmlformats.org/drawingml/2006/picture">
+                  <pic:nvPicPr>
+                    <pic:cNvPr id="0" name="Picture 4"/>
+                    <pic:cNvPicPr>
+                      <a:picLocks noChangeAspect="1" noChangeArrowheads="1"/>
+                    </pic:cNvPicPr>
+                  </pic:nvPicPr>
+                  <pic:blipFill rotWithShape="1">
+                    <a:blip r:embed="rId9">
+                      <a:extLst>
+                        <a:ext uri="{28A0092B-C50C-407E-A947-70E740481C1C}">
+                          <a14:useLocalDpi xmlns:a14="http://schemas.microsoft.com/office/drawing/2010/main" val="0"/>
+                        </a:ext>
+                      </a:extLst>
+                    </a:blip>
+                    <a:srcRect l="1" t="1" r="35853" b="33829"/>
+                    <a:stretch/>
+                  </pic:blipFill>
+                  <pic:spPr bwMode="auto">
+                    <a:xfrm>
+                      <a:off x="0" y="0"/>
+                      <a:ext cx="3695301" cy="2112003"/>
+                    </a:xfrm>
+                    <a:prstGeom prst="rect">
+                      <a:avLst/>
+                    </a:prstGeom>
+                    <a:noFill/>
+                    <a:ln>
+                      <a:noFill/>
+                    </a:ln>
+                    <a:extLst>
+                      <a:ext uri="{53640926-AAD7-44D8-BBD7-CCE9431645EC}">
+                        <a14:shadowObscured xmlns:a14="http://schemas.microsoft.com/office/drawing/2010/main"/>
+                      </a:ext>
+                    </a:extLst>
+                  </pic:spPr>
+                </pic:pic>
+              </a:graphicData>
+            </a:graphic>
+          </wp:inline>
+        </w:drawing>
+      </w:r>
+    </w:p>
+    <w:p>
+      <w:r>
+        <w:t>## 8</w:t>
+      </w:r>
+      <w:r>
+        <w:t>.2</w:t>
+      </w:r>
+      <w:r>
+        <w:t>.2</w:t>
+      </w:r>
+      <w:r>
+        <w:t xml:space="preserve">. </w:t>
+      </w:r>
+      <w:r>
+        <w:t>Test si distribution non normale</w:t>
+      </w:r>
+    </w:p>
+    <w:p>
+      <w:r>
+        <w:t xml:space="preserve">## </w:t>
+      </w:r>
+      <w:proofErr w:type="spellStart"/>
+      <w:r>
+        <w:t>Kruskal</w:t>
+      </w:r>
+      <w:proofErr w:type="spellEnd"/>
+      <w:r>
+        <w:t>-Wallis chi-</w:t>
+      </w:r>
+      <w:proofErr w:type="spellStart"/>
+      <w:r>
+        <w:t>squared</w:t>
+      </w:r>
+      <w:proofErr w:type="spellEnd"/>
+      <w:r>
+        <w:t xml:space="preserve"> = </w:t>
+      </w:r>
+      <w:r>
+        <w:t xml:space="preserve">204.67, </w:t>
+      </w:r>
+      <w:proofErr w:type="spellStart"/>
+      <w:r>
+        <w:t>df</w:t>
+      </w:r>
+      <w:proofErr w:type="spellEnd"/>
+      <w:r>
+        <w:t xml:space="preserve"> = 1, p-value &lt; 2.2e-16</w:t>
+      </w:r>
+      <w:r>
+        <w:t xml:space="preserve"> </w:t>
+      </w:r>
+      <w:r>
+        <w:t>=&gt; p-value significative, les 2 échantillons sont significativement différents !</w:t>
+      </w:r>
+    </w:p>
+    <w:p>
+      <w:pPr>
+        <w:rPr>
+          <w:lang w:val="en-US"/>
+        </w:rPr>
+      </w:pPr>
+      <w:r>
+        <w:rPr>
+          <w:lang w:val="en-US"/>
+        </w:rPr>
+        <w:t xml:space="preserve">Median </w:t>
+      </w:r>
+      <w:proofErr w:type="spellStart"/>
+      <w:r>
+        <w:rPr>
+          <w:lang w:val="en-US"/>
+        </w:rPr>
+        <w:t>windspeed</w:t>
+      </w:r>
+      <w:proofErr w:type="spellEnd"/>
+      <w:r>
+        <w:rPr>
+          <w:lang w:val="en-US"/>
+        </w:rPr>
+        <w:t xml:space="preserve"> </w:t>
+      </w:r>
+    </w:p>
+    <w:p>
+      <w:pPr>
+        <w:rPr>
+          <w:lang w:val="en-US"/>
+        </w:rPr>
+      </w:pPr>
+      <w:r>
+        <w:rPr>
+          <w:lang w:val="en-US"/>
+        </w:rPr>
+        <w:t>summary(</w:t>
+      </w:r>
+      <w:proofErr w:type="spellStart"/>
+      <w:r>
+        <w:rPr>
+          <w:lang w:val="en-US"/>
+        </w:rPr>
+        <w:t>humdata$</w:t>
+      </w:r>
+      <w:r>
+        <w:rPr>
+          <w:lang w:val="en-US"/>
+        </w:rPr>
+        <w:t>windspeed</w:t>
+      </w:r>
+      <w:proofErr w:type="spellEnd"/>
+      <w:r>
+        <w:rPr>
+          <w:lang w:val="en-US"/>
+        </w:rPr>
+        <w:t>)</w:t>
+      </w:r>
+    </w:p>
+    <w:p>
+      <w:pPr>
+        <w:rPr>
+          <w:lang w:val="en-US"/>
+        </w:rPr>
+      </w:pPr>
+      <w:r>
+        <w:rPr>
+          <w:lang w:val="en-US"/>
+        </w:rPr>
+        <w:t xml:space="preserve">Median </w:t>
+      </w:r>
+      <w:r>
+        <w:rPr>
+          <w:lang w:val="en-US"/>
+        </w:rPr>
+        <w:t>2.45</w:t>
+      </w:r>
+    </w:p>
+    <w:p>
+      <w:pPr>
+        <w:rPr>
+          <w:lang w:val="en-US"/>
+        </w:rPr>
+      </w:pPr>
+      <w:r>
+        <w:rPr>
+          <w:lang w:val="en-US"/>
+        </w:rPr>
+        <w:t xml:space="preserve">Mean </w:t>
+      </w:r>
+      <w:r>
+        <w:rPr>
+          <w:lang w:val="en-US"/>
+        </w:rPr>
+        <w:t>2.69</w:t>
+      </w:r>
+    </w:p>
+    <w:p>
+      <w:pPr>
+        <w:rPr>
+          <w:lang w:val="en-US"/>
+        </w:rPr>
+      </w:pPr>
+      <w:r>
+        <w:rPr>
+          <w:lang w:val="en-US"/>
+        </w:rPr>
+        <w:t>summary(</w:t>
+      </w:r>
+      <w:proofErr w:type="spellStart"/>
+      <w:r>
+        <w:rPr>
+          <w:lang w:val="en-US"/>
+        </w:rPr>
+        <w:t>DSKdata$</w:t>
+      </w:r>
+      <w:r>
+        <w:rPr>
+          <w:lang w:val="en-US"/>
+        </w:rPr>
+        <w:t>windspeed</w:t>
+      </w:r>
+      <w:proofErr w:type="spellEnd"/>
+      <w:r>
+        <w:rPr>
+          <w:lang w:val="en-US"/>
+        </w:rPr>
+        <w:t>)</w:t>
+      </w:r>
+    </w:p>
+    <w:p>
       <w:proofErr w:type="spellStart"/>
       <w:r>
         <w:t>Median</w:t>
@@ -1151,7 +2687,7 @@
         <w:t xml:space="preserve"> </w:t>
       </w:r>
       <w:r>
-        <w:t>76.00</w:t>
+        <w:t>2.86</w:t>
       </w:r>
     </w:p>
     <w:p>
@@ -1164,16 +2700,16 @@
         <w:t xml:space="preserve"> </w:t>
       </w:r>
       <w:r>
-        <w:t>74.97</w:t>
+        <w:t>3.12</w:t>
       </w:r>
     </w:p>
     <w:p/>
     <w:p>
       <w:r>
-        <w:t xml:space="preserve">#### </w:t>
-      </w:r>
-      <w:r>
-        <w:t>5</w:t>
+        <w:t xml:space="preserve">## </w:t>
+      </w:r>
+      <w:r>
+        <w:t>8</w:t>
       </w:r>
       <w:r>
         <w:t xml:space="preserve">.3. Calcul d'un IC via le test de </w:t>
@@ -1188,9 +2724,967 @@
       </w:r>
     </w:p>
     <w:p>
-      <w:proofErr w:type="spellStart"/>
+      <w:pPr>
+        <w:rPr>
+          <w:lang w:val="en-US"/>
+        </w:rPr>
+      </w:pPr>
+      <w:proofErr w:type="spellStart"/>
+      <w:r>
+        <w:rPr>
+          <w:lang w:val="en-US"/>
+        </w:rPr>
+        <w:t>wilcox.</w:t>
+      </w:r>
       <w:proofErr w:type="gramStart"/>
       <w:r>
+        <w:rPr>
+          <w:lang w:val="en-US"/>
+        </w:rPr>
+        <w:t>test</w:t>
+      </w:r>
+      <w:proofErr w:type="spellEnd"/>
+      <w:r>
+        <w:rPr>
+          <w:lang w:val="en-US"/>
+        </w:rPr>
+        <w:t>(</w:t>
+      </w:r>
+      <w:proofErr w:type="spellStart"/>
+      <w:proofErr w:type="gramEnd"/>
+      <w:r>
+        <w:rPr>
+          <w:lang w:val="en-US"/>
+        </w:rPr>
+        <w:t>humdata$</w:t>
+      </w:r>
+      <w:r>
+        <w:rPr>
+          <w:lang w:val="en-US"/>
+        </w:rPr>
+        <w:t>windspeed</w:t>
+      </w:r>
+      <w:proofErr w:type="spellEnd"/>
+      <w:r>
+        <w:rPr>
+          <w:lang w:val="en-US"/>
+        </w:rPr>
+        <w:t>, conf.int=TRUE)$conf.int</w:t>
+      </w:r>
+    </w:p>
+    <w:p>
+      <w:r>
+        <w:t>### Soit un IC à 95% = [</w:t>
+      </w:r>
+      <w:r>
+        <w:t>2.5 ; 2.6</w:t>
+      </w:r>
+      <w:r>
+        <w:t xml:space="preserve">] autour de la </w:t>
+      </w:r>
+      <w:proofErr w:type="gramStart"/>
+      <w:r>
+        <w:t>/!\</w:t>
+      </w:r>
+      <w:proofErr w:type="gramEnd"/>
+      <w:r>
+        <w:t xml:space="preserve"> médiane /!\</w:t>
+      </w:r>
+    </w:p>
+    <w:p>
+      <w:pPr>
+        <w:rPr>
+          <w:lang w:val="en-US"/>
+        </w:rPr>
+      </w:pPr>
+      <w:proofErr w:type="spellStart"/>
+      <w:r>
+        <w:rPr>
+          <w:lang w:val="en-US"/>
+        </w:rPr>
+        <w:t>wilcox.test</w:t>
+      </w:r>
+      <w:proofErr w:type="spellEnd"/>
+      <w:r>
+        <w:rPr>
+          <w:lang w:val="en-US"/>
+        </w:rPr>
+        <w:t xml:space="preserve"> (</w:t>
+      </w:r>
+      <w:proofErr w:type="spellStart"/>
+      <w:r>
+        <w:rPr>
+          <w:lang w:val="en-US"/>
+        </w:rPr>
+        <w:t>DSKdata$</w:t>
+      </w:r>
+      <w:r>
+        <w:rPr>
+          <w:lang w:val="en-US"/>
+        </w:rPr>
+        <w:t>windspeed</w:t>
+      </w:r>
+      <w:proofErr w:type="spellEnd"/>
+      <w:r>
+        <w:rPr>
+          <w:lang w:val="en-US"/>
+        </w:rPr>
+        <w:t>, conf.int=TRUE)$conf.int</w:t>
+      </w:r>
+    </w:p>
+    <w:p>
+      <w:r>
+        <w:t>### Soit un IC à 95% = [</w:t>
+      </w:r>
+      <w:r>
+        <w:t>2.9 ; 3.1</w:t>
+      </w:r>
+      <w:r>
+        <w:t xml:space="preserve">] autour de la </w:t>
+      </w:r>
+      <w:proofErr w:type="gramStart"/>
+      <w:r>
+        <w:t>/!\</w:t>
+      </w:r>
+      <w:proofErr w:type="gramEnd"/>
+      <w:r>
+        <w:t xml:space="preserve"> médiane /!\</w:t>
+      </w:r>
+    </w:p>
+    <w:p>
+      <w:r>
+        <w:br w:type="page"/>
+      </w:r>
+    </w:p>
+    <w:p>
+      <w:r>
+        <w:lastRenderedPageBreak/>
+        <w:t xml:space="preserve"># 9. Analyse des </w:t>
+      </w:r>
+      <w:r>
+        <w:rPr>
+          <w:b/>
+          <w:u w:val="single"/>
+        </w:rPr>
+        <w:t>visibilités</w:t>
+      </w:r>
+      <w:r>
+        <w:t xml:space="preserve"> DSK vs données humaines (méthode Alice Favre)</w:t>
+      </w:r>
+    </w:p>
+    <w:p/>
+    <w:p>
+      <w:r>
+        <w:t xml:space="preserve">## 9.1. Histogramme des </w:t>
+      </w:r>
+      <w:r>
+        <w:rPr>
+          <w:b/>
+          <w:u w:val="single"/>
+        </w:rPr>
+        <w:t>visibilités</w:t>
+      </w:r>
+      <w:r>
+        <w:t xml:space="preserve"> "</w:t>
+      </w:r>
+      <w:proofErr w:type="spellStart"/>
+      <w:r>
+        <w:t>visibility</w:t>
+      </w:r>
+      <w:proofErr w:type="spellEnd"/>
+      <w:r>
+        <w:t>" pour les signalements et "</w:t>
+      </w:r>
+      <w:proofErr w:type="spellStart"/>
+      <w:r>
+        <w:t>visibility</w:t>
+      </w:r>
+      <w:proofErr w:type="spellEnd"/>
+      <w:r>
+        <w:t xml:space="preserve">" pour DSK pour 700 points </w:t>
+      </w:r>
+      <w:proofErr w:type="spellStart"/>
+      <w:r>
+        <w:t>darksky</w:t>
+      </w:r>
+      <w:proofErr w:type="spellEnd"/>
+    </w:p>
+    <w:p>
+      <w:r>
+        <w:rPr>
+          <w:noProof/>
+          <w:lang w:eastAsia="fr-FR"/>
+        </w:rPr>
+        <w:drawing>
+          <wp:inline distT="0" distB="0" distL="0" distR="0">
+            <wp:extent cx="3655713" cy="2124000"/>
+            <wp:effectExtent l="0" t="0" r="1905" b="0"/>
+            <wp:docPr id="12" name="Image 12"/>
+            <wp:cNvGraphicFramePr>
+              <a:graphicFrameLocks xmlns:a="http://schemas.openxmlformats.org/drawingml/2006/main" noChangeAspect="1"/>
+            </wp:cNvGraphicFramePr>
+            <a:graphic xmlns:a="http://schemas.openxmlformats.org/drawingml/2006/main">
+              <a:graphicData uri="http://schemas.openxmlformats.org/drawingml/2006/picture">
+                <pic:pic xmlns:pic="http://schemas.openxmlformats.org/drawingml/2006/picture">
+                  <pic:nvPicPr>
+                    <pic:cNvPr id="0" name="Picture 5"/>
+                    <pic:cNvPicPr>
+                      <a:picLocks noChangeAspect="1" noChangeArrowheads="1"/>
+                    </pic:cNvPicPr>
+                  </pic:nvPicPr>
+                  <pic:blipFill rotWithShape="1">
+                    <a:blip r:embed="rId10">
+                      <a:extLst>
+                        <a:ext uri="{28A0092B-C50C-407E-A947-70E740481C1C}">
+                          <a14:useLocalDpi xmlns:a14="http://schemas.microsoft.com/office/drawing/2010/main" val="0"/>
+                        </a:ext>
+                      </a:extLst>
+                    </a:blip>
+                    <a:srcRect l="1" r="35853" b="32733"/>
+                    <a:stretch/>
+                  </pic:blipFill>
+                  <pic:spPr bwMode="auto">
+                    <a:xfrm>
+                      <a:off x="0" y="0"/>
+                      <a:ext cx="3695301" cy="2147001"/>
+                    </a:xfrm>
+                    <a:prstGeom prst="rect">
+                      <a:avLst/>
+                    </a:prstGeom>
+                    <a:noFill/>
+                    <a:ln>
+                      <a:noFill/>
+                    </a:ln>
+                    <a:extLst>
+                      <a:ext uri="{53640926-AAD7-44D8-BBD7-CCE9431645EC}">
+                        <a14:shadowObscured xmlns:a14="http://schemas.microsoft.com/office/drawing/2010/main"/>
+                      </a:ext>
+                    </a:extLst>
+                  </pic:spPr>
+                </pic:pic>
+              </a:graphicData>
+            </a:graphic>
+          </wp:inline>
+        </w:drawing>
+      </w:r>
+      <w:proofErr w:type="gramStart"/>
+      <w:r>
+        <w:t>/!\</w:t>
+      </w:r>
+      <w:proofErr w:type="gramEnd"/>
+      <w:r>
+        <w:t xml:space="preserve"> GROS PROBLEME DE DONNEES /!\</w:t>
+      </w:r>
+    </w:p>
+    <w:p>
+      <w:r>
+        <w:t>## 9</w:t>
+      </w:r>
+      <w:r>
+        <w:t>.2</w:t>
+      </w:r>
+      <w:r>
+        <w:t>.2</w:t>
+      </w:r>
+      <w:r>
+        <w:t xml:space="preserve">. </w:t>
+      </w:r>
+      <w:r>
+        <w:t>Test si distribution non normale</w:t>
+      </w:r>
+    </w:p>
+    <w:p>
+      <w:r>
+        <w:t xml:space="preserve">## </w:t>
+      </w:r>
+      <w:proofErr w:type="spellStart"/>
+      <w:r>
+        <w:t>Kruskal</w:t>
+      </w:r>
+      <w:proofErr w:type="spellEnd"/>
+      <w:r>
+        <w:t>-Wallis chi-</w:t>
+      </w:r>
+      <w:proofErr w:type="spellStart"/>
+      <w:r>
+        <w:t>squared</w:t>
+      </w:r>
+      <w:proofErr w:type="spellEnd"/>
+      <w:r>
+        <w:t xml:space="preserve"> = </w:t>
+      </w:r>
+      <w:r>
+        <w:t xml:space="preserve">204.67, </w:t>
+      </w:r>
+      <w:proofErr w:type="spellStart"/>
+      <w:r>
+        <w:t>df</w:t>
+      </w:r>
+      <w:proofErr w:type="spellEnd"/>
+      <w:r>
+        <w:t xml:space="preserve"> = 1, p-value &lt; 2.2e-16 </w:t>
+      </w:r>
+      <w:r>
+        <w:t>=&gt; p-value significative, les 2 échantillons sont significativement différents !</w:t>
+      </w:r>
+    </w:p>
+    <w:p>
+      <w:pPr>
+        <w:rPr>
+          <w:lang w:val="en-US"/>
+        </w:rPr>
+      </w:pPr>
+      <w:r>
+        <w:rPr>
+          <w:lang w:val="en-US"/>
+        </w:rPr>
+        <w:t xml:space="preserve">Median </w:t>
+      </w:r>
+      <w:r>
+        <w:rPr>
+          <w:lang w:val="en-US"/>
+        </w:rPr>
+        <w:t>visibility</w:t>
+      </w:r>
+      <w:r>
+        <w:rPr>
+          <w:lang w:val="en-US"/>
+        </w:rPr>
+        <w:t xml:space="preserve"> </w:t>
+      </w:r>
+    </w:p>
+    <w:p>
+      <w:pPr>
+        <w:rPr>
+          <w:lang w:val="en-US"/>
+        </w:rPr>
+      </w:pPr>
+      <w:r>
+        <w:rPr>
+          <w:lang w:val="en-US"/>
+        </w:rPr>
+        <w:t>summary(</w:t>
+      </w:r>
+      <w:proofErr w:type="spellStart"/>
+      <w:r>
+        <w:rPr>
+          <w:lang w:val="en-US"/>
+        </w:rPr>
+        <w:t>humdata$</w:t>
+      </w:r>
+      <w:r>
+        <w:rPr>
+          <w:lang w:val="en-US"/>
+        </w:rPr>
+        <w:t>visibility</w:t>
+      </w:r>
+      <w:proofErr w:type="spellEnd"/>
+      <w:r>
+        <w:rPr>
+          <w:lang w:val="en-US"/>
+        </w:rPr>
+        <w:t>)</w:t>
+      </w:r>
+    </w:p>
+    <w:p>
+      <w:pPr>
+        <w:rPr>
+          <w:lang w:val="en-US"/>
+        </w:rPr>
+      </w:pPr>
+      <w:r>
+        <w:rPr>
+          <w:lang w:val="en-US"/>
+        </w:rPr>
+        <w:t xml:space="preserve">Median </w:t>
+      </w:r>
+      <w:r>
+        <w:rPr>
+          <w:lang w:val="en-US"/>
+        </w:rPr>
+        <w:t>10.003</w:t>
+      </w:r>
+    </w:p>
+    <w:p>
+      <w:pPr>
+        <w:rPr>
+          <w:lang w:val="en-US"/>
+        </w:rPr>
+      </w:pPr>
+      <w:r>
+        <w:rPr>
+          <w:lang w:val="en-US"/>
+        </w:rPr>
+        <w:t xml:space="preserve">Mean </w:t>
+      </w:r>
+      <w:r>
+        <w:rPr>
+          <w:lang w:val="en-US"/>
+        </w:rPr>
+        <w:t>11.849</w:t>
+      </w:r>
+    </w:p>
+    <w:p>
+      <w:pPr>
+        <w:rPr>
+          <w:lang w:val="en-US"/>
+        </w:rPr>
+      </w:pPr>
+      <w:r>
+        <w:rPr>
+          <w:lang w:val="en-US"/>
+        </w:rPr>
+        <w:t>summary(</w:t>
+      </w:r>
+      <w:proofErr w:type="spellStart"/>
+      <w:r>
+        <w:rPr>
+          <w:lang w:val="en-US"/>
+        </w:rPr>
+        <w:t>DSKdata$</w:t>
+      </w:r>
+      <w:r>
+        <w:rPr>
+          <w:lang w:val="en-US"/>
+        </w:rPr>
+        <w:t>visibility</w:t>
+      </w:r>
+      <w:proofErr w:type="spellEnd"/>
+      <w:r>
+        <w:rPr>
+          <w:lang w:val="en-US"/>
+        </w:rPr>
+        <w:t>)</w:t>
+      </w:r>
+    </w:p>
+    <w:p>
+      <w:proofErr w:type="spellStart"/>
+      <w:r>
+        <w:t>Median</w:t>
+      </w:r>
+      <w:proofErr w:type="spellEnd"/>
+      <w:r>
+        <w:t xml:space="preserve"> </w:t>
+      </w:r>
+      <w:r>
+        <w:t>9.96</w:t>
+      </w:r>
+    </w:p>
+    <w:p>
+      <w:proofErr w:type="spellStart"/>
+      <w:r>
+        <w:t>Mean</w:t>
+      </w:r>
+      <w:proofErr w:type="spellEnd"/>
+      <w:r>
+        <w:t xml:space="preserve"> </w:t>
+      </w:r>
+      <w:r>
+        <w:t>12.02</w:t>
+      </w:r>
+    </w:p>
+    <w:p/>
+    <w:p>
+      <w:r>
+        <w:t>##</w:t>
+      </w:r>
+      <w:r>
+        <w:t xml:space="preserve"> 9</w:t>
+      </w:r>
+      <w:r>
+        <w:t xml:space="preserve">.3. Calcul d'un IC via le test de </w:t>
+      </w:r>
+      <w:proofErr w:type="spellStart"/>
+      <w:r>
+        <w:t>Wilcoxon</w:t>
+      </w:r>
+      <w:proofErr w:type="spellEnd"/>
+      <w:r>
+        <w:t xml:space="preserve"> sur la médiane</w:t>
+      </w:r>
+    </w:p>
+    <w:p>
+      <w:pPr>
+        <w:rPr>
+          <w:lang w:val="en-US"/>
+        </w:rPr>
+      </w:pPr>
+      <w:proofErr w:type="spellStart"/>
+      <w:r>
+        <w:rPr>
+          <w:lang w:val="en-US"/>
+        </w:rPr>
+        <w:t>wilcox.</w:t>
+      </w:r>
+      <w:proofErr w:type="gramStart"/>
+      <w:r>
+        <w:rPr>
+          <w:lang w:val="en-US"/>
+        </w:rPr>
+        <w:t>test</w:t>
+      </w:r>
+      <w:proofErr w:type="spellEnd"/>
+      <w:r>
+        <w:rPr>
+          <w:lang w:val="en-US"/>
+        </w:rPr>
+        <w:t>(</w:t>
+      </w:r>
+      <w:proofErr w:type="spellStart"/>
+      <w:proofErr w:type="gramEnd"/>
+      <w:r>
+        <w:rPr>
+          <w:lang w:val="en-US"/>
+        </w:rPr>
+        <w:t>humdata$</w:t>
+      </w:r>
+      <w:r>
+        <w:rPr>
+          <w:lang w:val="en-US"/>
+        </w:rPr>
+        <w:t>visibility</w:t>
+      </w:r>
+      <w:proofErr w:type="spellEnd"/>
+      <w:r>
+        <w:rPr>
+          <w:lang w:val="en-US"/>
+        </w:rPr>
+        <w:t>, conf.int=TRUE)$conf.int</w:t>
+      </w:r>
+    </w:p>
+    <w:p>
+      <w:r>
+        <w:t>### Soit un IC à 95% = [</w:t>
+      </w:r>
+      <w:r>
+        <w:t>12.3 ; 12.5</w:t>
+      </w:r>
+      <w:r>
+        <w:t xml:space="preserve">] autour de la </w:t>
+      </w:r>
+      <w:proofErr w:type="gramStart"/>
+      <w:r>
+        <w:t>/!\</w:t>
+      </w:r>
+      <w:proofErr w:type="gramEnd"/>
+      <w:r>
+        <w:t xml:space="preserve"> médiane /!\</w:t>
+      </w:r>
+    </w:p>
+    <w:p>
+      <w:pPr>
+        <w:rPr>
+          <w:lang w:val="en-US"/>
+        </w:rPr>
+      </w:pPr>
+      <w:proofErr w:type="spellStart"/>
+      <w:r>
+        <w:rPr>
+          <w:lang w:val="en-US"/>
+        </w:rPr>
+        <w:t>wilcox.test</w:t>
+      </w:r>
+      <w:proofErr w:type="spellEnd"/>
+      <w:r>
+        <w:rPr>
+          <w:lang w:val="en-US"/>
+        </w:rPr>
+        <w:t xml:space="preserve"> (</w:t>
+      </w:r>
+      <w:proofErr w:type="spellStart"/>
+      <w:r>
+        <w:rPr>
+          <w:lang w:val="en-US"/>
+        </w:rPr>
+        <w:t>DSKdata$</w:t>
+      </w:r>
+      <w:r>
+        <w:rPr>
+          <w:lang w:val="en-US"/>
+        </w:rPr>
+        <w:t>visibility</w:t>
+      </w:r>
+      <w:proofErr w:type="spellEnd"/>
+      <w:r>
+        <w:rPr>
+          <w:lang w:val="en-US"/>
+        </w:rPr>
+        <w:t>, conf.int=TRUE)$conf.int</w:t>
+      </w:r>
+    </w:p>
+    <w:p>
+      <w:r>
+        <w:t>### Soit un IC à 95% = [</w:t>
+      </w:r>
+      <w:r>
+        <w:t>12.2 ; 12.4</w:t>
+      </w:r>
+      <w:r>
+        <w:t xml:space="preserve">] autour de la </w:t>
+      </w:r>
+      <w:proofErr w:type="gramStart"/>
+      <w:r>
+        <w:t>/!\</w:t>
+      </w:r>
+      <w:proofErr w:type="gramEnd"/>
+      <w:r>
+        <w:t xml:space="preserve"> médiane /!\</w:t>
+      </w:r>
+    </w:p>
+    <w:p/>
+    <w:p>
+      <w:r>
+        <w:br w:type="page"/>
+      </w:r>
+    </w:p>
+    <w:p>
+      <w:r>
+        <w:lastRenderedPageBreak/>
+        <w:t xml:space="preserve"># 10. Analyse des </w:t>
+      </w:r>
+      <w:r>
+        <w:rPr>
+          <w:b/>
+          <w:u w:val="single"/>
+        </w:rPr>
+        <w:t>couverts nuageux</w:t>
+      </w:r>
+      <w:r>
+        <w:t xml:space="preserve"> DSK vs données humaines (méthode Alice Favre)</w:t>
+      </w:r>
+    </w:p>
+    <w:p/>
+    <w:p>
+      <w:r>
+        <w:t xml:space="preserve">## 10.1. Histogramme des </w:t>
+      </w:r>
+      <w:r>
+        <w:rPr>
+          <w:b/>
+          <w:u w:val="single"/>
+        </w:rPr>
+        <w:t>couverts nuageux</w:t>
+      </w:r>
+      <w:r>
+        <w:t xml:space="preserve"> "</w:t>
+      </w:r>
+      <w:proofErr w:type="spellStart"/>
+      <w:r>
+        <w:t>cloudcover</w:t>
+      </w:r>
+      <w:proofErr w:type="spellEnd"/>
+      <w:r>
+        <w:t>" pour les signalements et "</w:t>
+      </w:r>
+      <w:proofErr w:type="spellStart"/>
+      <w:r>
+        <w:t>cloudcover</w:t>
+      </w:r>
+      <w:proofErr w:type="spellEnd"/>
+      <w:r>
+        <w:t xml:space="preserve">" pour DSK pour 700 points </w:t>
+      </w:r>
+      <w:proofErr w:type="spellStart"/>
+      <w:r>
+        <w:t>darksky</w:t>
+      </w:r>
+      <w:proofErr w:type="spellEnd"/>
+    </w:p>
+    <w:p>
+      <w:r>
+        <w:rPr>
+          <w:noProof/>
+          <w:lang w:eastAsia="fr-FR"/>
+        </w:rPr>
+        <w:drawing>
+          <wp:inline distT="0" distB="0" distL="0" distR="0">
+            <wp:extent cx="3836656" cy="2124000"/>
+            <wp:effectExtent l="0" t="0" r="0" b="0"/>
+            <wp:docPr id="3" name="Image 3"/>
+            <wp:cNvGraphicFramePr>
+              <a:graphicFrameLocks xmlns:a="http://schemas.openxmlformats.org/drawingml/2006/main" noChangeAspect="1"/>
+            </wp:cNvGraphicFramePr>
+            <a:graphic xmlns:a="http://schemas.openxmlformats.org/drawingml/2006/main">
+              <a:graphicData uri="http://schemas.openxmlformats.org/drawingml/2006/picture">
+                <pic:pic xmlns:pic="http://schemas.openxmlformats.org/drawingml/2006/picture">
+                  <pic:nvPicPr>
+                    <pic:cNvPr id="0" name="Picture 1"/>
+                    <pic:cNvPicPr>
+                      <a:picLocks noChangeAspect="1" noChangeArrowheads="1"/>
+                    </pic:cNvPicPr>
+                  </pic:nvPicPr>
+                  <pic:blipFill rotWithShape="1">
+                    <a:blip r:embed="rId11">
+                      <a:extLst>
+                        <a:ext uri="{28A0092B-C50C-407E-A947-70E740481C1C}">
+                          <a14:useLocalDpi xmlns:a14="http://schemas.microsoft.com/office/drawing/2010/main" val="0"/>
+                        </a:ext>
+                      </a:extLst>
+                    </a:blip>
+                    <a:srcRect l="-1" r="32771" b="32511"/>
+                    <a:stretch/>
+                  </pic:blipFill>
+                  <pic:spPr bwMode="auto">
+                    <a:xfrm>
+                      <a:off x="0" y="0"/>
+                      <a:ext cx="3872897" cy="2144063"/>
+                    </a:xfrm>
+                    <a:prstGeom prst="rect">
+                      <a:avLst/>
+                    </a:prstGeom>
+                    <a:noFill/>
+                    <a:ln>
+                      <a:noFill/>
+                    </a:ln>
+                    <a:extLst>
+                      <a:ext uri="{53640926-AAD7-44D8-BBD7-CCE9431645EC}">
+                        <a14:shadowObscured xmlns:a14="http://schemas.microsoft.com/office/drawing/2010/main"/>
+                      </a:ext>
+                    </a:extLst>
+                  </pic:spPr>
+                </pic:pic>
+              </a:graphicData>
+            </a:graphic>
+          </wp:inline>
+        </w:drawing>
+      </w:r>
+    </w:p>
+    <w:p>
+      <w:r>
+        <w:t>## 10</w:t>
+      </w:r>
+      <w:r>
+        <w:t>.2</w:t>
+      </w:r>
+      <w:r>
+        <w:t>.2</w:t>
+      </w:r>
+      <w:r>
+        <w:t xml:space="preserve">. </w:t>
+      </w:r>
+      <w:r>
+        <w:t>Test si distribution non normale</w:t>
+      </w:r>
+    </w:p>
+    <w:p>
+      <w:r>
+        <w:t xml:space="preserve">## </w:t>
+      </w:r>
+      <w:proofErr w:type="spellStart"/>
+      <w:r>
+        <w:t>Kruskal</w:t>
+      </w:r>
+      <w:proofErr w:type="spellEnd"/>
+      <w:r>
+        <w:t>-Wallis chi-</w:t>
+      </w:r>
+      <w:proofErr w:type="spellStart"/>
+      <w:r>
+        <w:t>squared</w:t>
+      </w:r>
+      <w:proofErr w:type="spellEnd"/>
+      <w:r>
+        <w:t xml:space="preserve"> = </w:t>
+      </w:r>
+      <w:r>
+        <w:t xml:space="preserve">33.355, </w:t>
+      </w:r>
+      <w:proofErr w:type="spellStart"/>
+      <w:r>
+        <w:t>df</w:t>
+      </w:r>
+      <w:proofErr w:type="spellEnd"/>
+      <w:r>
+        <w:t xml:space="preserve"> = 1, p-value = 7.679e-09</w:t>
+      </w:r>
+      <w:r>
+        <w:t xml:space="preserve"> </w:t>
+      </w:r>
+      <w:r>
+        <w:t>=&gt; p-value significative, les 2 échantillons sont significativement différents !</w:t>
+      </w:r>
+    </w:p>
+    <w:p>
+      <w:pPr>
+        <w:rPr>
+          <w:lang w:val="en-US"/>
+        </w:rPr>
+      </w:pPr>
+      <w:r>
+        <w:rPr>
+          <w:lang w:val="en-US"/>
+        </w:rPr>
+        <w:t xml:space="preserve">Median </w:t>
+      </w:r>
+      <w:proofErr w:type="spellStart"/>
+      <w:r>
+        <w:rPr>
+          <w:lang w:val="en-US"/>
+        </w:rPr>
+        <w:t>cloudcover</w:t>
+      </w:r>
+      <w:proofErr w:type="spellEnd"/>
+      <w:r>
+        <w:rPr>
+          <w:lang w:val="en-US"/>
+        </w:rPr>
+        <w:t xml:space="preserve"> </w:t>
+      </w:r>
+    </w:p>
+    <w:p>
+      <w:pPr>
+        <w:rPr>
+          <w:lang w:val="en-US"/>
+        </w:rPr>
+      </w:pPr>
+      <w:r>
+        <w:rPr>
+          <w:lang w:val="en-US"/>
+        </w:rPr>
+        <w:t>summary(</w:t>
+      </w:r>
+      <w:proofErr w:type="spellStart"/>
+      <w:r>
+        <w:rPr>
+          <w:lang w:val="en-US"/>
+        </w:rPr>
+        <w:t>humdata$</w:t>
+      </w:r>
+      <w:r>
+        <w:rPr>
+          <w:lang w:val="en-US"/>
+        </w:rPr>
+        <w:t>cloudcover</w:t>
+      </w:r>
+      <w:proofErr w:type="spellEnd"/>
+      <w:r>
+        <w:rPr>
+          <w:lang w:val="en-US"/>
+        </w:rPr>
+        <w:t>)</w:t>
+      </w:r>
+    </w:p>
+    <w:p>
+      <w:pPr>
+        <w:rPr>
+          <w:lang w:val="en-US"/>
+        </w:rPr>
+      </w:pPr>
+      <w:r>
+        <w:rPr>
+          <w:lang w:val="en-US"/>
+        </w:rPr>
+        <w:t xml:space="preserve">Median </w:t>
+      </w:r>
+      <w:r>
+        <w:rPr>
+          <w:lang w:val="en-US"/>
+        </w:rPr>
+        <w:t>67</w:t>
+      </w:r>
+    </w:p>
+    <w:p>
+      <w:pPr>
+        <w:rPr>
+          <w:lang w:val="en-US"/>
+        </w:rPr>
+      </w:pPr>
+      <w:r>
+        <w:rPr>
+          <w:lang w:val="en-US"/>
+        </w:rPr>
+        <w:t xml:space="preserve">Mean </w:t>
+      </w:r>
+      <w:r>
+        <w:rPr>
+          <w:lang w:val="en-US"/>
+        </w:rPr>
+        <w:t>59.85</w:t>
+      </w:r>
+    </w:p>
+    <w:p>
+      <w:pPr>
+        <w:rPr>
+          <w:lang w:val="en-US"/>
+        </w:rPr>
+      </w:pPr>
+      <w:r>
+        <w:rPr>
+          <w:lang w:val="en-US"/>
+        </w:rPr>
+        <w:t>summary(</w:t>
+      </w:r>
+      <w:proofErr w:type="spellStart"/>
+      <w:r>
+        <w:rPr>
+          <w:lang w:val="en-US"/>
+        </w:rPr>
+        <w:t>DSKdata$</w:t>
+      </w:r>
+      <w:r>
+        <w:rPr>
+          <w:lang w:val="en-US"/>
+        </w:rPr>
+        <w:t>cloudcover</w:t>
+      </w:r>
+      <w:proofErr w:type="spellEnd"/>
+      <w:r>
+        <w:rPr>
+          <w:lang w:val="en-US"/>
+        </w:rPr>
+        <w:t>)</w:t>
+      </w:r>
+    </w:p>
+    <w:p>
+      <w:proofErr w:type="spellStart"/>
+      <w:r>
+        <w:t>Median</w:t>
+      </w:r>
+      <w:proofErr w:type="spellEnd"/>
+      <w:r>
+        <w:t xml:space="preserve"> </w:t>
+      </w:r>
+      <w:r>
+        <w:t>73</w:t>
+      </w:r>
+    </w:p>
+    <w:p>
+      <w:proofErr w:type="spellStart"/>
+      <w:r>
+        <w:t>Mean</w:t>
+      </w:r>
+      <w:proofErr w:type="spellEnd"/>
+      <w:r>
+        <w:t xml:space="preserve"> </w:t>
+      </w:r>
+      <w:r>
+        <w:t>66</w:t>
+      </w:r>
+    </w:p>
+    <w:p/>
+    <w:p>
+      <w:r>
+        <w:t>##</w:t>
+      </w:r>
+      <w:r>
+        <w:t xml:space="preserve"> 10</w:t>
+      </w:r>
+      <w:r>
+        <w:t xml:space="preserve">.3. Calcul d'un IC via le test de </w:t>
+      </w:r>
+      <w:proofErr w:type="spellStart"/>
+      <w:r>
+        <w:t>Wilcoxon</w:t>
+      </w:r>
+      <w:proofErr w:type="spellEnd"/>
+      <w:r>
+        <w:t xml:space="preserve"> sur la médiane</w:t>
+      </w:r>
+    </w:p>
+    <w:p>
+      <w:proofErr w:type="spellStart"/>
+      <w:proofErr w:type="gramStart"/>
+      <w:r>
         <w:t>wilcox</w:t>
       </w:r>
       <w:proofErr w:type="gramEnd"/>
@@ -1203,14 +3697,14 @@
       </w:r>
       <w:proofErr w:type="spellStart"/>
       <w:r>
-        <w:t>humdata$temperature</w:t>
-      </w:r>
-      <w:proofErr w:type="spellEnd"/>
-      <w:r>
-        <w:t>, conf.int=TRUE</w:t>
-      </w:r>
-      <w:r>
-        <w:t>)$conf.int</w:t>
+        <w:t>humdata$</w:t>
+      </w:r>
+      <w:r>
+        <w:t>cloudcover</w:t>
+      </w:r>
+      <w:proofErr w:type="spellEnd"/>
+      <w:r>
+        <w:t>, conf.int=TRUE)$conf.int</w:t>
       </w:r>
     </w:p>
     <w:p>
@@ -1218,7 +3712,7 @@
         <w:t>### Soit un IC à 95% = [</w:t>
       </w:r>
       <w:r>
-        <w:t>71.5 ; 72.0</w:t>
+        <w:t>62 ; 63</w:t>
       </w:r>
       <w:r>
         <w:t xml:space="preserve">] autour de la </w:t>
@@ -1257,7 +3751,13 @@
         <w:rPr>
           <w:lang w:val="en-US"/>
         </w:rPr>
-        <w:t>DSKdata$temperature</w:t>
+        <w:t>DSKdata$</w:t>
+      </w:r>
+      <w:r>
+        <w:rPr>
+          <w:lang w:val="en-US"/>
+        </w:rPr>
+        <w:t>cloudcover</w:t>
       </w:r>
       <w:proofErr w:type="spellEnd"/>
       <w:r>
@@ -1272,7 +3772,7 @@
         <w:t>### Soit un IC à 95% = [</w:t>
       </w:r>
       <w:r>
-        <w:t>74.5 ; 76.0</w:t>
+        <w:t>67.5 ; 70.0</w:t>
       </w:r>
       <w:r>
         <w:t xml:space="preserve">] autour de la </w:t>
@@ -1286,6 +3786,988 @@
         <w:t xml:space="preserve"> médiane /!\</w:t>
       </w:r>
     </w:p>
+    <w:p/>
+    <w:p/>
+    <w:p>
+      <w:r>
+        <w:br w:type="page"/>
+      </w:r>
+    </w:p>
+    <w:p>
+      <w:r>
+        <w:lastRenderedPageBreak/>
+        <w:t xml:space="preserve"># 11. Analyse des </w:t>
+      </w:r>
+      <w:r>
+        <w:rPr>
+          <w:b/>
+          <w:u w:val="single"/>
+        </w:rPr>
+        <w:t>vitesses des rafales</w:t>
+      </w:r>
+      <w:r>
+        <w:t xml:space="preserve"> DSK vs données humaines (méthode Alice Favre)</w:t>
+      </w:r>
+    </w:p>
+    <w:p/>
+    <w:p>
+      <w:r>
+        <w:t xml:space="preserve">## 11.1. Histogramme des </w:t>
+      </w:r>
+      <w:r>
+        <w:rPr>
+          <w:b/>
+          <w:u w:val="single"/>
+        </w:rPr>
+        <w:t>vitesses des rafales</w:t>
+      </w:r>
+      <w:r>
+        <w:t xml:space="preserve"> "</w:t>
+      </w:r>
+      <w:proofErr w:type="spellStart"/>
+      <w:r>
+        <w:t>windgust</w:t>
+      </w:r>
+      <w:proofErr w:type="spellEnd"/>
+      <w:r>
+        <w:t>" pour les signalements et "</w:t>
+      </w:r>
+      <w:proofErr w:type="spellStart"/>
+      <w:r>
+        <w:t>windgust</w:t>
+      </w:r>
+      <w:proofErr w:type="spellEnd"/>
+      <w:r>
+        <w:t xml:space="preserve">" pour DSK pour 700 points </w:t>
+      </w:r>
+      <w:proofErr w:type="spellStart"/>
+      <w:r>
+        <w:t>darksky</w:t>
+      </w:r>
+      <w:proofErr w:type="spellEnd"/>
+    </w:p>
+    <w:p>
+      <w:r>
+        <w:rPr>
+          <w:noProof/>
+          <w:lang w:eastAsia="fr-FR"/>
+        </w:rPr>
+        <w:drawing>
+          <wp:inline distT="0" distB="0" distL="0" distR="0">
+            <wp:extent cx="3836656" cy="2124000"/>
+            <wp:effectExtent l="0" t="0" r="0" b="0"/>
+            <wp:docPr id="5" name="Image 5"/>
+            <wp:cNvGraphicFramePr>
+              <a:graphicFrameLocks xmlns:a="http://schemas.openxmlformats.org/drawingml/2006/main" noChangeAspect="1"/>
+            </wp:cNvGraphicFramePr>
+            <a:graphic xmlns:a="http://schemas.openxmlformats.org/drawingml/2006/main">
+              <a:graphicData uri="http://schemas.openxmlformats.org/drawingml/2006/picture">
+                <pic:pic xmlns:pic="http://schemas.openxmlformats.org/drawingml/2006/picture">
+                  <pic:nvPicPr>
+                    <pic:cNvPr id="0" name="Picture 2"/>
+                    <pic:cNvPicPr>
+                      <a:picLocks noChangeAspect="1" noChangeArrowheads="1"/>
+                    </pic:cNvPicPr>
+                  </pic:nvPicPr>
+                  <pic:blipFill rotWithShape="1">
+                    <a:blip r:embed="rId12">
+                      <a:extLst>
+                        <a:ext uri="{28A0092B-C50C-407E-A947-70E740481C1C}">
+                          <a14:useLocalDpi xmlns:a14="http://schemas.microsoft.com/office/drawing/2010/main" val="0"/>
+                        </a:ext>
+                      </a:extLst>
+                    </a:blip>
+                    <a:srcRect l="-1" r="32771" b="32511"/>
+                    <a:stretch/>
+                  </pic:blipFill>
+                  <pic:spPr bwMode="auto">
+                    <a:xfrm>
+                      <a:off x="0" y="0"/>
+                      <a:ext cx="3872897" cy="2144063"/>
+                    </a:xfrm>
+                    <a:prstGeom prst="rect">
+                      <a:avLst/>
+                    </a:prstGeom>
+                    <a:noFill/>
+                    <a:ln>
+                      <a:noFill/>
+                    </a:ln>
+                    <a:extLst>
+                      <a:ext uri="{53640926-AAD7-44D8-BBD7-CCE9431645EC}">
+                        <a14:shadowObscured xmlns:a14="http://schemas.microsoft.com/office/drawing/2010/main"/>
+                      </a:ext>
+                    </a:extLst>
+                  </pic:spPr>
+                </pic:pic>
+              </a:graphicData>
+            </a:graphic>
+          </wp:inline>
+        </w:drawing>
+      </w:r>
+    </w:p>
+    <w:p>
+      <w:r>
+        <w:t>## 11</w:t>
+      </w:r>
+      <w:r>
+        <w:t>.2</w:t>
+      </w:r>
+      <w:r>
+        <w:t>.2</w:t>
+      </w:r>
+      <w:r>
+        <w:t xml:space="preserve">. </w:t>
+      </w:r>
+      <w:r>
+        <w:t>Test si distribution non normale</w:t>
+      </w:r>
+    </w:p>
+    <w:p>
+      <w:r>
+        <w:t xml:space="preserve">## </w:t>
+      </w:r>
+      <w:proofErr w:type="spellStart"/>
+      <w:r>
+        <w:t>Kruskal</w:t>
+      </w:r>
+      <w:proofErr w:type="spellEnd"/>
+      <w:r>
+        <w:t>-Wallis chi-</w:t>
+      </w:r>
+      <w:proofErr w:type="spellStart"/>
+      <w:r>
+        <w:t>squared</w:t>
+      </w:r>
+      <w:proofErr w:type="spellEnd"/>
+      <w:r>
+        <w:t xml:space="preserve"> = </w:t>
+      </w:r>
+      <w:r>
+        <w:t xml:space="preserve">187.29, </w:t>
+      </w:r>
+      <w:proofErr w:type="spellStart"/>
+      <w:r>
+        <w:t>df</w:t>
+      </w:r>
+      <w:proofErr w:type="spellEnd"/>
+      <w:r>
+        <w:t xml:space="preserve"> = 1, p-value &lt; 2.2e-16</w:t>
+      </w:r>
+      <w:r>
+        <w:t xml:space="preserve"> </w:t>
+      </w:r>
+      <w:r>
+        <w:t>=&gt; p-value significative, les 2 échantillons sont significativement différents !</w:t>
+      </w:r>
+    </w:p>
+    <w:p>
+      <w:pPr>
+        <w:rPr>
+          <w:lang w:val="en-US"/>
+        </w:rPr>
+      </w:pPr>
+      <w:r>
+        <w:rPr>
+          <w:lang w:val="en-US"/>
+        </w:rPr>
+        <w:t xml:space="preserve">Median </w:t>
+      </w:r>
+      <w:proofErr w:type="spellStart"/>
+      <w:r>
+        <w:rPr>
+          <w:lang w:val="en-US"/>
+        </w:rPr>
+        <w:t>windgust</w:t>
+      </w:r>
+      <w:proofErr w:type="spellEnd"/>
+      <w:r>
+        <w:rPr>
+          <w:lang w:val="en-US"/>
+        </w:rPr>
+        <w:t xml:space="preserve"> </w:t>
+      </w:r>
+    </w:p>
+    <w:p>
+      <w:pPr>
+        <w:rPr>
+          <w:lang w:val="en-US"/>
+        </w:rPr>
+      </w:pPr>
+      <w:r>
+        <w:rPr>
+          <w:lang w:val="en-US"/>
+        </w:rPr>
+        <w:t>summary(</w:t>
+      </w:r>
+      <w:proofErr w:type="spellStart"/>
+      <w:r>
+        <w:rPr>
+          <w:lang w:val="en-US"/>
+        </w:rPr>
+        <w:t>humdata$</w:t>
+      </w:r>
+      <w:r>
+        <w:rPr>
+          <w:lang w:val="en-US"/>
+        </w:rPr>
+        <w:t>windgust</w:t>
+      </w:r>
+      <w:proofErr w:type="spellEnd"/>
+      <w:r>
+        <w:rPr>
+          <w:lang w:val="en-US"/>
+        </w:rPr>
+        <w:t>)</w:t>
+      </w:r>
+    </w:p>
+    <w:p>
+      <w:pPr>
+        <w:rPr>
+          <w:lang w:val="en-US"/>
+        </w:rPr>
+      </w:pPr>
+      <w:r>
+        <w:rPr>
+          <w:lang w:val="en-US"/>
+        </w:rPr>
+        <w:t>Median 6</w:t>
+      </w:r>
+      <w:r>
+        <w:rPr>
+          <w:lang w:val="en-US"/>
+        </w:rPr>
+        <w:t>.260</w:t>
+      </w:r>
+    </w:p>
+    <w:p>
+      <w:pPr>
+        <w:rPr>
+          <w:lang w:val="en-US"/>
+        </w:rPr>
+      </w:pPr>
+      <w:r>
+        <w:rPr>
+          <w:lang w:val="en-US"/>
+        </w:rPr>
+        <w:t>Mean</w:t>
+      </w:r>
+      <w:r>
+        <w:rPr>
+          <w:lang w:val="en-US"/>
+        </w:rPr>
+        <w:t xml:space="preserve"> </w:t>
+      </w:r>
+      <w:r>
+        <w:rPr>
+          <w:lang w:val="en-US"/>
+        </w:rPr>
+        <w:t>7.032</w:t>
+      </w:r>
+    </w:p>
+    <w:p>
+      <w:pPr>
+        <w:rPr>
+          <w:lang w:val="en-US"/>
+        </w:rPr>
+      </w:pPr>
+      <w:r>
+        <w:rPr>
+          <w:lang w:val="en-US"/>
+        </w:rPr>
+        <w:t>summary(</w:t>
+      </w:r>
+      <w:proofErr w:type="spellStart"/>
+      <w:r>
+        <w:rPr>
+          <w:lang w:val="en-US"/>
+        </w:rPr>
+        <w:t>DSKdata$</w:t>
+      </w:r>
+      <w:r>
+        <w:rPr>
+          <w:lang w:val="en-US"/>
+        </w:rPr>
+        <w:t>windgust</w:t>
+      </w:r>
+      <w:proofErr w:type="spellEnd"/>
+      <w:r>
+        <w:rPr>
+          <w:lang w:val="en-US"/>
+        </w:rPr>
+        <w:t>)</w:t>
+      </w:r>
+    </w:p>
+    <w:p>
+      <w:proofErr w:type="spellStart"/>
+      <w:r>
+        <w:t>Median</w:t>
+      </w:r>
+      <w:proofErr w:type="spellEnd"/>
+      <w:r>
+        <w:t xml:space="preserve"> </w:t>
+      </w:r>
+      <w:r>
+        <w:t>7.370</w:t>
+      </w:r>
+    </w:p>
+    <w:p>
+      <w:proofErr w:type="spellStart"/>
+      <w:r>
+        <w:t>Mean</w:t>
+      </w:r>
+      <w:proofErr w:type="spellEnd"/>
+      <w:r>
+        <w:t xml:space="preserve"> </w:t>
+      </w:r>
+      <w:r>
+        <w:t>8.406</w:t>
+      </w:r>
+    </w:p>
+    <w:p/>
+    <w:p>
+      <w:r>
+        <w:t>##</w:t>
+      </w:r>
+      <w:r>
+        <w:t xml:space="preserve"> 11</w:t>
+      </w:r>
+      <w:r>
+        <w:t xml:space="preserve">.3. Calcul d'un IC via le test de </w:t>
+      </w:r>
+      <w:proofErr w:type="spellStart"/>
+      <w:r>
+        <w:t>Wilcoxon</w:t>
+      </w:r>
+      <w:proofErr w:type="spellEnd"/>
+      <w:r>
+        <w:t xml:space="preserve"> sur la médiane</w:t>
+      </w:r>
+    </w:p>
+    <w:p>
+      <w:pPr>
+        <w:rPr>
+          <w:lang w:val="en-US"/>
+        </w:rPr>
+      </w:pPr>
+      <w:proofErr w:type="spellStart"/>
+      <w:r>
+        <w:rPr>
+          <w:lang w:val="en-US"/>
+        </w:rPr>
+        <w:t>wilcox.</w:t>
+      </w:r>
+      <w:proofErr w:type="gramStart"/>
+      <w:r>
+        <w:rPr>
+          <w:lang w:val="en-US"/>
+        </w:rPr>
+        <w:t>test</w:t>
+      </w:r>
+      <w:proofErr w:type="spellEnd"/>
+      <w:r>
+        <w:rPr>
+          <w:lang w:val="en-US"/>
+        </w:rPr>
+        <w:t>(</w:t>
+      </w:r>
+      <w:proofErr w:type="spellStart"/>
+      <w:proofErr w:type="gramEnd"/>
+      <w:r>
+        <w:rPr>
+          <w:lang w:val="en-US"/>
+        </w:rPr>
+        <w:t>humdata$windgust</w:t>
+      </w:r>
+      <w:proofErr w:type="spellEnd"/>
+      <w:r>
+        <w:rPr>
+          <w:lang w:val="en-US"/>
+        </w:rPr>
+        <w:t>, conf.int=TRUE)$conf.int</w:t>
+      </w:r>
+    </w:p>
+    <w:p>
+      <w:r>
+        <w:t>### Soit un IC à 95% = [</w:t>
+      </w:r>
+      <w:r>
+        <w:t>6.6 ; 6.7</w:t>
+      </w:r>
+      <w:r>
+        <w:t xml:space="preserve">] autour de la </w:t>
+      </w:r>
+      <w:proofErr w:type="gramStart"/>
+      <w:r>
+        <w:t>/!\</w:t>
+      </w:r>
+      <w:proofErr w:type="gramEnd"/>
+      <w:r>
+        <w:t xml:space="preserve"> médiane /!\</w:t>
+      </w:r>
+    </w:p>
+    <w:p>
+      <w:pPr>
+        <w:rPr>
+          <w:lang w:val="en-US"/>
+        </w:rPr>
+      </w:pPr>
+      <w:proofErr w:type="spellStart"/>
+      <w:r>
+        <w:rPr>
+          <w:lang w:val="en-US"/>
+        </w:rPr>
+        <w:t>wilcox.test</w:t>
+      </w:r>
+      <w:proofErr w:type="spellEnd"/>
+      <w:r>
+        <w:rPr>
+          <w:lang w:val="en-US"/>
+        </w:rPr>
+        <w:t xml:space="preserve"> (</w:t>
+      </w:r>
+      <w:proofErr w:type="spellStart"/>
+      <w:r>
+        <w:rPr>
+          <w:lang w:val="en-US"/>
+        </w:rPr>
+        <w:t>DSKdata$</w:t>
+      </w:r>
+      <w:r>
+        <w:rPr>
+          <w:lang w:val="en-US"/>
+        </w:rPr>
+        <w:t>windgust</w:t>
+      </w:r>
+      <w:proofErr w:type="spellEnd"/>
+      <w:r>
+        <w:rPr>
+          <w:lang w:val="en-US"/>
+        </w:rPr>
+        <w:t>, conf.int=TRUE)$conf.int</w:t>
+      </w:r>
+    </w:p>
+    <w:p>
+      <w:r>
+        <w:t xml:space="preserve">### Soit un IC à 95% = </w:t>
+      </w:r>
+      <w:r>
+        <w:t>[7.8 ; 8.3</w:t>
+      </w:r>
+      <w:r>
+        <w:t>] autour de la /!\ médiane /!\</w:t>
+      </w:r>
+    </w:p>
+    <w:p/>
+    <w:p>
+      <w:r>
+        <w:br w:type="page"/>
+      </w:r>
+    </w:p>
+    <w:p>
+      <w:r>
+        <w:lastRenderedPageBreak/>
+        <w:t># 1</w:t>
+      </w:r>
+      <w:r>
+        <w:t>2</w:t>
+      </w:r>
+      <w:r>
+        <w:t xml:space="preserve">. Analyse </w:t>
+      </w:r>
+      <w:r>
+        <w:t xml:space="preserve">de l’indice de </w:t>
+      </w:r>
+      <w:r>
+        <w:rPr>
+          <w:b/>
+          <w:u w:val="single"/>
+        </w:rPr>
+        <w:t>rayonnement ultra-violet</w:t>
+      </w:r>
+      <w:r>
+        <w:t xml:space="preserve"> (UV)</w:t>
+      </w:r>
+      <w:r>
+        <w:t xml:space="preserve"> DSK vs données humaines (méthode Alice Favre)</w:t>
+      </w:r>
+    </w:p>
+    <w:p/>
+    <w:p>
+      <w:r>
+        <w:t>## 1</w:t>
+      </w:r>
+      <w:r>
+        <w:t>2</w:t>
+      </w:r>
+      <w:r>
+        <w:t xml:space="preserve">.1. Histogramme </w:t>
+      </w:r>
+      <w:r>
+        <w:t xml:space="preserve">de l’indice de </w:t>
+      </w:r>
+      <w:r>
+        <w:rPr>
+          <w:b/>
+          <w:u w:val="single"/>
+        </w:rPr>
+        <w:t>rayonnement ultra-violet</w:t>
+      </w:r>
+      <w:r>
+        <w:t xml:space="preserve"> (UV) </w:t>
+      </w:r>
+      <w:r>
+        <w:t>"</w:t>
+      </w:r>
+      <w:proofErr w:type="spellStart"/>
+      <w:r>
+        <w:t>uvindex</w:t>
+      </w:r>
+      <w:proofErr w:type="spellEnd"/>
+      <w:r>
+        <w:t>" pour les signalements et "</w:t>
+      </w:r>
+      <w:proofErr w:type="spellStart"/>
+      <w:r>
+        <w:t>uvindex</w:t>
+      </w:r>
+      <w:proofErr w:type="spellEnd"/>
+      <w:r>
+        <w:t xml:space="preserve">" pour DSK pour 700 points </w:t>
+      </w:r>
+      <w:proofErr w:type="spellStart"/>
+      <w:r>
+        <w:t>darksky</w:t>
+      </w:r>
+      <w:proofErr w:type="spellEnd"/>
+    </w:p>
+    <w:p>
+      <w:r>
+        <w:rPr>
+          <w:noProof/>
+          <w:lang w:eastAsia="fr-FR"/>
+        </w:rPr>
+        <w:drawing>
+          <wp:inline distT="0" distB="0" distL="0" distR="0">
+            <wp:extent cx="3835386" cy="2124000"/>
+            <wp:effectExtent l="0" t="0" r="0" b="0"/>
+            <wp:docPr id="7" name="Image 7"/>
+            <wp:cNvGraphicFramePr>
+              <a:graphicFrameLocks xmlns:a="http://schemas.openxmlformats.org/drawingml/2006/main" noChangeAspect="1"/>
+            </wp:cNvGraphicFramePr>
+            <a:graphic xmlns:a="http://schemas.openxmlformats.org/drawingml/2006/main">
+              <a:graphicData uri="http://schemas.openxmlformats.org/drawingml/2006/picture">
+                <pic:pic xmlns:pic="http://schemas.openxmlformats.org/drawingml/2006/picture">
+                  <pic:nvPicPr>
+                    <pic:cNvPr id="0" name="Picture 1"/>
+                    <pic:cNvPicPr>
+                      <a:picLocks noChangeAspect="1" noChangeArrowheads="1"/>
+                    </pic:cNvPicPr>
+                  </pic:nvPicPr>
+                  <pic:blipFill rotWithShape="1">
+                    <a:blip r:embed="rId13">
+                      <a:extLst>
+                        <a:ext uri="{28A0092B-C50C-407E-A947-70E740481C1C}">
+                          <a14:useLocalDpi xmlns:a14="http://schemas.microsoft.com/office/drawing/2010/main" val="0"/>
+                        </a:ext>
+                      </a:extLst>
+                    </a:blip>
+                    <a:srcRect l="-1" t="2" r="32761" b="32728"/>
+                    <a:stretch/>
+                  </pic:blipFill>
+                  <pic:spPr bwMode="auto">
+                    <a:xfrm>
+                      <a:off x="0" y="0"/>
+                      <a:ext cx="3873491" cy="2145102"/>
+                    </a:xfrm>
+                    <a:prstGeom prst="rect">
+                      <a:avLst/>
+                    </a:prstGeom>
+                    <a:noFill/>
+                    <a:ln>
+                      <a:noFill/>
+                    </a:ln>
+                    <a:extLst>
+                      <a:ext uri="{53640926-AAD7-44D8-BBD7-CCE9431645EC}">
+                        <a14:shadowObscured xmlns:a14="http://schemas.microsoft.com/office/drawing/2010/main"/>
+                      </a:ext>
+                    </a:extLst>
+                  </pic:spPr>
+                </pic:pic>
+              </a:graphicData>
+            </a:graphic>
+          </wp:inline>
+        </w:drawing>
+      </w:r>
+    </w:p>
+    <w:p>
+      <w:r>
+        <w:t>## 1</w:t>
+      </w:r>
+      <w:r>
+        <w:t>2</w:t>
+      </w:r>
+      <w:r>
+        <w:t>.2</w:t>
+      </w:r>
+      <w:r>
+        <w:t>.2</w:t>
+      </w:r>
+      <w:r>
+        <w:t xml:space="preserve">. </w:t>
+      </w:r>
+      <w:r>
+        <w:t>Test si distribution non normale</w:t>
+      </w:r>
+    </w:p>
+    <w:p>
+      <w:r>
+        <w:t xml:space="preserve">## </w:t>
+      </w:r>
+      <w:proofErr w:type="spellStart"/>
+      <w:r>
+        <w:t>Kruskal</w:t>
+      </w:r>
+      <w:proofErr w:type="spellEnd"/>
+      <w:r>
+        <w:t>-Wallis chi-</w:t>
+      </w:r>
+      <w:proofErr w:type="spellStart"/>
+      <w:r>
+        <w:t>squared</w:t>
+      </w:r>
+      <w:proofErr w:type="spellEnd"/>
+      <w:r>
+        <w:t xml:space="preserve"> = </w:t>
+      </w:r>
+      <w:r>
+        <w:t xml:space="preserve">986.21, </w:t>
+      </w:r>
+      <w:proofErr w:type="spellStart"/>
+      <w:r>
+        <w:t>df</w:t>
+      </w:r>
+      <w:proofErr w:type="spellEnd"/>
+      <w:r>
+        <w:t xml:space="preserve"> = 1, p-value &lt; 2.2e-16</w:t>
+      </w:r>
+      <w:r>
+        <w:t xml:space="preserve"> </w:t>
+      </w:r>
+      <w:r>
+        <w:t>=&gt; p-value significative, les 2 échantillons sont significativement différents !</w:t>
+      </w:r>
+    </w:p>
+    <w:p>
+      <w:pPr>
+        <w:rPr>
+          <w:lang w:val="en-US"/>
+        </w:rPr>
+      </w:pPr>
+      <w:r>
+        <w:rPr>
+          <w:lang w:val="en-US"/>
+        </w:rPr>
+        <w:t xml:space="preserve">Median </w:t>
+      </w:r>
+      <w:proofErr w:type="spellStart"/>
+      <w:r>
+        <w:rPr>
+          <w:lang w:val="en-US"/>
+        </w:rPr>
+        <w:t>uvindex</w:t>
+      </w:r>
+      <w:proofErr w:type="spellEnd"/>
+      <w:r>
+        <w:rPr>
+          <w:lang w:val="en-US"/>
+        </w:rPr>
+        <w:t xml:space="preserve"> </w:t>
+      </w:r>
+    </w:p>
+    <w:p>
+      <w:pPr>
+        <w:rPr>
+          <w:lang w:val="en-US"/>
+        </w:rPr>
+      </w:pPr>
+      <w:r>
+        <w:rPr>
+          <w:lang w:val="en-US"/>
+        </w:rPr>
+        <w:t>summary(</w:t>
+      </w:r>
+      <w:proofErr w:type="spellStart"/>
+      <w:r>
+        <w:rPr>
+          <w:lang w:val="en-US"/>
+        </w:rPr>
+        <w:t>humdata$</w:t>
+      </w:r>
+      <w:r>
+        <w:rPr>
+          <w:lang w:val="en-US"/>
+        </w:rPr>
+        <w:t>uvindex</w:t>
+      </w:r>
+      <w:proofErr w:type="spellEnd"/>
+      <w:r>
+        <w:rPr>
+          <w:lang w:val="en-US"/>
+        </w:rPr>
+        <w:t>)</w:t>
+      </w:r>
+    </w:p>
+    <w:p>
+      <w:pPr>
+        <w:rPr>
+          <w:lang w:val="en-US"/>
+        </w:rPr>
+      </w:pPr>
+      <w:r>
+        <w:rPr>
+          <w:lang w:val="en-US"/>
+        </w:rPr>
+        <w:t>Median 6</w:t>
+      </w:r>
+    </w:p>
+    <w:p>
+      <w:pPr>
+        <w:rPr>
+          <w:lang w:val="en-US"/>
+        </w:rPr>
+      </w:pPr>
+      <w:r>
+        <w:rPr>
+          <w:lang w:val="en-US"/>
+        </w:rPr>
+        <w:t xml:space="preserve">Mean </w:t>
+      </w:r>
+      <w:r>
+        <w:rPr>
+          <w:lang w:val="en-US"/>
+        </w:rPr>
+        <w:t>5.478</w:t>
+      </w:r>
+    </w:p>
+    <w:p>
+      <w:pPr>
+        <w:rPr>
+          <w:lang w:val="en-US"/>
+        </w:rPr>
+      </w:pPr>
+      <w:r>
+        <w:rPr>
+          <w:lang w:val="en-US"/>
+        </w:rPr>
+        <w:t>summary(</w:t>
+      </w:r>
+      <w:proofErr w:type="spellStart"/>
+      <w:r>
+        <w:rPr>
+          <w:lang w:val="en-US"/>
+        </w:rPr>
+        <w:t>DSKdata$</w:t>
+      </w:r>
+      <w:r>
+        <w:rPr>
+          <w:lang w:val="en-US"/>
+        </w:rPr>
+        <w:t>uvindex</w:t>
+      </w:r>
+      <w:proofErr w:type="spellEnd"/>
+      <w:r>
+        <w:rPr>
+          <w:lang w:val="en-US"/>
+        </w:rPr>
+        <w:t>)</w:t>
+      </w:r>
+    </w:p>
+    <w:p>
+      <w:pPr>
+        <w:rPr>
+          <w:lang w:val="en-US"/>
+        </w:rPr>
+      </w:pPr>
+      <w:r>
+        <w:rPr>
+          <w:lang w:val="en-US"/>
+        </w:rPr>
+        <w:t xml:space="preserve">Median </w:t>
+      </w:r>
+      <w:r>
+        <w:rPr>
+          <w:lang w:val="en-US"/>
+        </w:rPr>
+        <w:t>3</w:t>
+      </w:r>
+      <w:bookmarkStart w:id="0" w:name="_GoBack"/>
+      <w:bookmarkEnd w:id="0"/>
+    </w:p>
+    <w:p>
+      <w:proofErr w:type="spellStart"/>
+      <w:r>
+        <w:t>Mean</w:t>
+      </w:r>
+      <w:proofErr w:type="spellEnd"/>
+      <w:r>
+        <w:t xml:space="preserve"> </w:t>
+      </w:r>
+      <w:r>
+        <w:t>3.288</w:t>
+      </w:r>
+    </w:p>
+    <w:p/>
+    <w:p>
+      <w:r>
+        <w:t>##</w:t>
+      </w:r>
+      <w:r>
+        <w:t xml:space="preserve"> 1</w:t>
+      </w:r>
+      <w:r>
+        <w:t>2</w:t>
+      </w:r>
+      <w:r>
+        <w:t xml:space="preserve">.3. Calcul d'un IC via le test de </w:t>
+      </w:r>
+      <w:proofErr w:type="spellStart"/>
+      <w:r>
+        <w:t>Wilcoxon</w:t>
+      </w:r>
+      <w:proofErr w:type="spellEnd"/>
+      <w:r>
+        <w:t xml:space="preserve"> sur la médiane</w:t>
+      </w:r>
+    </w:p>
+    <w:p>
+      <w:proofErr w:type="spellStart"/>
+      <w:proofErr w:type="gramStart"/>
+      <w:r>
+        <w:t>wilcox</w:t>
+      </w:r>
+      <w:proofErr w:type="gramEnd"/>
+      <w:r>
+        <w:t>.test</w:t>
+      </w:r>
+      <w:proofErr w:type="spellEnd"/>
+      <w:r>
+        <w:t>(</w:t>
+      </w:r>
+      <w:proofErr w:type="spellStart"/>
+      <w:r>
+        <w:t>humdata$</w:t>
+      </w:r>
+      <w:r>
+        <w:t>uvindex</w:t>
+      </w:r>
+      <w:proofErr w:type="spellEnd"/>
+      <w:r>
+        <w:t>, conf.int=TRUE)$conf.int</w:t>
+      </w:r>
+    </w:p>
+    <w:p>
+      <w:r>
+        <w:t>### Soit un IC à 95% = [</w:t>
+      </w:r>
+      <w:r>
+        <w:rPr>
+          <w:color w:val="FF0000"/>
+        </w:rPr>
+        <w:t>5.</w:t>
+      </w:r>
+      <w:r>
+        <w:rPr>
+          <w:color w:val="FF0000"/>
+        </w:rPr>
+        <w:t xml:space="preserve"> 500055</w:t>
+      </w:r>
+      <w:r>
+        <w:rPr>
+          <w:color w:val="FF0000"/>
+        </w:rPr>
+        <w:t xml:space="preserve"> ; 5.</w:t>
+      </w:r>
+      <w:r>
+        <w:rPr>
+          <w:color w:val="FF0000"/>
+        </w:rPr>
+        <w:t xml:space="preserve"> 500022</w:t>
+      </w:r>
+      <w:r>
+        <w:t xml:space="preserve">] autour de la </w:t>
+      </w:r>
+      <w:proofErr w:type="gramStart"/>
+      <w:r>
+        <w:t>/!\</w:t>
+      </w:r>
+      <w:proofErr w:type="gramEnd"/>
+      <w:r>
+        <w:t xml:space="preserve"> médiane /!\</w:t>
+      </w:r>
+      <w:r>
+        <w:t xml:space="preserve"> </w:t>
+      </w:r>
+      <w:r>
+        <w:rPr>
+          <w:b/>
+          <w:color w:val="FF0000"/>
+        </w:rPr>
+        <w:t>VALEURS DES BORNES INVERSEES</w:t>
+      </w:r>
+      <w:r>
+        <w:t xml:space="preserve"> /!\</w:t>
+      </w:r>
+    </w:p>
+    <w:p>
+      <w:proofErr w:type="spellStart"/>
+      <w:proofErr w:type="gramStart"/>
+      <w:r>
+        <w:t>wilcox</w:t>
+      </w:r>
+      <w:proofErr w:type="gramEnd"/>
+      <w:r>
+        <w:t>.test</w:t>
+      </w:r>
+      <w:proofErr w:type="spellEnd"/>
+      <w:r>
+        <w:t xml:space="preserve"> (</w:t>
+      </w:r>
+      <w:proofErr w:type="spellStart"/>
+      <w:r>
+        <w:t>DSKdata$</w:t>
+      </w:r>
+      <w:r>
+        <w:t>uvindex</w:t>
+      </w:r>
+      <w:proofErr w:type="spellEnd"/>
+      <w:r>
+        <w:t>, conf.int=TRUE)$conf.int</w:t>
+      </w:r>
+    </w:p>
+    <w:p>
+      <w:r>
+        <w:t xml:space="preserve">### Soit un IC à 95% = </w:t>
+      </w:r>
+      <w:r>
+        <w:t>[</w:t>
+      </w:r>
+      <w:r>
+        <w:t>3.1 ; 3.4</w:t>
+      </w:r>
+      <w:r>
+        <w:t xml:space="preserve">] autour de la </w:t>
+      </w:r>
+      <w:proofErr w:type="gramStart"/>
+      <w:r>
+        <w:t>/!\</w:t>
+      </w:r>
+      <w:proofErr w:type="gramEnd"/>
+      <w:r>
+        <w:t xml:space="preserve"> médiane /!\</w:t>
+      </w:r>
+    </w:p>
+    <w:p/>
+    <w:p/>
     <w:p/>
     <w:sectPr>
       <w:pgSz w:w="11906" w:h="16838"/>

</xml_diff>